<commit_message>
chore: modélisation de données 250720242313
</commit_message>
<xml_diff>
--- a/Modelisation_de_données/Modélisation de de base de données.docx
+++ b/Modelisation_de_données/Modélisation de de base de données.docx
@@ -168,6 +168,279 @@
       </w:r>
     </w:p>
     <w:p/>
+    <w:p/>
+    <w:p>
+      <w:r>
+        <w:t>Voici les éléments clés</w:t>
+      </w:r>
+      <w:r>
+        <w:t xml:space="preserve"> d’un</w:t>
+      </w:r>
+      <w:r>
+        <w:t xml:space="preserve"> modèle conceptuel de données</w:t>
+      </w:r>
+      <w:r>
+        <w:t> :</w:t>
+      </w:r>
+    </w:p>
+    <w:p>
+      <w:pPr>
+        <w:pStyle w:val="Paragraphedeliste"/>
+        <w:numPr>
+          <w:ilvl w:val="0"/>
+          <w:numId w:val="4"/>
+        </w:numPr>
+      </w:pPr>
+      <w:r>
+        <w:rPr>
+          <w:b/>
+          <w:bCs/>
+        </w:rPr>
+        <w:t>Entité</w:t>
+      </w:r>
+      <w:r>
+        <w:rPr>
+          <w:b/>
+          <w:bCs/>
+        </w:rPr>
+        <w:t> :</w:t>
+      </w:r>
+      <w:r>
+        <w:t xml:space="preserve"> ce sont les objets ou concepts principaux du domaine étudié</w:t>
+      </w:r>
+      <w:r>
+        <w:t xml:space="preserve">. Exemple : un </w:t>
+      </w:r>
+      <w:proofErr w:type="gramStart"/>
+      <w:r>
+        <w:t>Client,  un</w:t>
+      </w:r>
+      <w:proofErr w:type="gramEnd"/>
+      <w:r>
+        <w:t xml:space="preserve"> produit, une Commande…</w:t>
+      </w:r>
+    </w:p>
+    <w:p>
+      <w:pPr>
+        <w:pStyle w:val="Paragraphedeliste"/>
+        <w:numPr>
+          <w:ilvl w:val="0"/>
+          <w:numId w:val="4"/>
+        </w:numPr>
+        <w:rPr>
+          <w:b/>
+          <w:bCs/>
+        </w:rPr>
+      </w:pPr>
+      <w:r>
+        <w:rPr>
+          <w:b/>
+          <w:bCs/>
+        </w:rPr>
+        <w:t>Attributs</w:t>
+      </w:r>
+      <w:proofErr w:type="gramStart"/>
+      <w:r>
+        <w:rPr>
+          <w:b/>
+          <w:bCs/>
+        </w:rPr>
+        <w:t> :</w:t>
+      </w:r>
+      <w:r>
+        <w:t>Ce</w:t>
+      </w:r>
+      <w:proofErr w:type="gramEnd"/>
+      <w:r>
+        <w:t xml:space="preserve"> sont les propriétés ou caractéristiques des entités. Exemple : nom, prénom</w:t>
+      </w:r>
+      <w:r>
+        <w:t>…</w:t>
+      </w:r>
+    </w:p>
+    <w:p>
+      <w:pPr>
+        <w:pStyle w:val="Paragraphedeliste"/>
+        <w:numPr>
+          <w:ilvl w:val="0"/>
+          <w:numId w:val="4"/>
+        </w:numPr>
+        <w:rPr>
+          <w:b/>
+          <w:bCs/>
+        </w:rPr>
+      </w:pPr>
+      <w:r>
+        <w:rPr>
+          <w:b/>
+          <w:bCs/>
+        </w:rPr>
+        <w:t xml:space="preserve">Identifiants : </w:t>
+      </w:r>
+      <w:r>
+        <w:t xml:space="preserve">ce sont les attributs ou combinaison d’attributs qui permettent de distinguer de manière unique une occurrence d’une entité. Exemple </w:t>
+      </w:r>
+      <w:proofErr w:type="spellStart"/>
+      <w:r>
+        <w:t>Num_client</w:t>
+      </w:r>
+      <w:proofErr w:type="spellEnd"/>
+      <w:r>
+        <w:t xml:space="preserve">, </w:t>
+      </w:r>
+      <w:proofErr w:type="spellStart"/>
+      <w:r>
+        <w:t>Id_Patient</w:t>
+      </w:r>
+      <w:proofErr w:type="spellEnd"/>
+      <w:r>
+        <w:t>, …</w:t>
+      </w:r>
+    </w:p>
+    <w:p>
+      <w:pPr>
+        <w:pStyle w:val="Paragraphedeliste"/>
+        <w:numPr>
+          <w:ilvl w:val="0"/>
+          <w:numId w:val="4"/>
+        </w:numPr>
+        <w:rPr>
+          <w:b/>
+          <w:bCs/>
+        </w:rPr>
+      </w:pPr>
+      <w:r>
+        <w:rPr>
+          <w:b/>
+          <w:bCs/>
+        </w:rPr>
+        <w:t xml:space="preserve">Associations : </w:t>
+      </w:r>
+      <w:r>
+        <w:t>ce sont les relations entre</w:t>
+      </w:r>
+      <w:r>
+        <w:t xml:space="preserve"> </w:t>
+      </w:r>
+      <w:r>
+        <w:t>les entités</w:t>
+      </w:r>
+      <w:r>
+        <w:rPr>
+          <w:b/>
+          <w:bCs/>
+        </w:rPr>
+        <w:t xml:space="preserve">. </w:t>
+      </w:r>
+      <w:r>
+        <w:t>Exemple : un Client passe de</w:t>
+      </w:r>
+      <w:r>
+        <w:t>s</w:t>
+      </w:r>
+      <w:r>
+        <w:t xml:space="preserve"> Commandes.</w:t>
+      </w:r>
+    </w:p>
+    <w:p>
+      <w:pPr>
+        <w:pStyle w:val="Paragraphedeliste"/>
+        <w:numPr>
+          <w:ilvl w:val="0"/>
+          <w:numId w:val="4"/>
+        </w:numPr>
+      </w:pPr>
+      <w:r>
+        <w:rPr>
+          <w:b/>
+          <w:bCs/>
+        </w:rPr>
+        <w:t>Cardinalité</w:t>
+      </w:r>
+      <w:r>
+        <w:rPr>
+          <w:b/>
+          <w:bCs/>
+        </w:rPr>
+        <w:t>s :</w:t>
+      </w:r>
+      <w:r>
+        <w:t xml:space="preserve"> Elles indiquent le nombre minimum et </w:t>
+      </w:r>
+      <w:proofErr w:type="gramStart"/>
+      <w:r>
+        <w:t>maxim</w:t>
+      </w:r>
+      <w:r>
+        <w:t xml:space="preserve">um </w:t>
+      </w:r>
+      <w:r>
+        <w:t xml:space="preserve"> d’occur</w:t>
+      </w:r>
+      <w:r>
+        <w:t>r</w:t>
+      </w:r>
+      <w:r>
+        <w:t>ences</w:t>
+      </w:r>
+      <w:proofErr w:type="gramEnd"/>
+      <w:r>
+        <w:t xml:space="preserve"> </w:t>
+      </w:r>
+      <w:r>
+        <w:t xml:space="preserve">d’une entités qui peuvent être associées à une occurrence d’une autre entité dans une relation. Exemple : Un client peut passer plusieurs commandes, mais une commande est passée par un seul client. </w:t>
+      </w:r>
+    </w:p>
+    <w:p>
+      <w:pPr>
+        <w:pStyle w:val="Paragraphedeliste"/>
+        <w:numPr>
+          <w:ilvl w:val="0"/>
+          <w:numId w:val="4"/>
+        </w:numPr>
+      </w:pPr>
+      <w:r>
+        <w:rPr>
+          <w:b/>
+          <w:bCs/>
+        </w:rPr>
+        <w:t>Contraintes :</w:t>
+      </w:r>
+      <w:r>
+        <w:t xml:space="preserve"> </w:t>
+      </w:r>
+      <w:r>
+        <w:t>Ce sont les règles qui s’appliquent aux données</w:t>
+      </w:r>
+      <w:r>
+        <w:t>,</w:t>
+      </w:r>
+      <w:r>
+        <w:t xml:space="preserve"> par exemple</w:t>
+      </w:r>
+      <w:r>
+        <w:t>, une commande doit toujours être associée à un client existant.</w:t>
+      </w:r>
+    </w:p>
+    <w:p>
+      <w:r>
+        <w:t>Le MCD est souvent représenté graphiquement à l’aide de diagramme entité-association (EA) ou diagramme entité-relation (ER), qui facilitent la visualisation et la compréhension des structures de données et de leurs interrelations.</w:t>
+      </w:r>
+    </w:p>
+    <w:p>
+      <w:r>
+        <w:lastRenderedPageBreak/>
+        <w:t xml:space="preserve">L’objectif principal du MCD est de fournir une vue claire et compréhensible du domaine de données pour les analystes, les concepteurs et </w:t>
+      </w:r>
+      <w:proofErr w:type="gramStart"/>
+      <w:r>
+        <w:t>les partie</w:t>
+      </w:r>
+      <w:proofErr w:type="gramEnd"/>
+      <w:r>
+        <w:t xml:space="preserve"> prenantes, et de servir de base à la modélisation logique et physique de données.</w:t>
+      </w:r>
+    </w:p>
     <w:p/>
     <w:p/>
     <w:tbl>
@@ -225,6 +498,7 @@
                 <w:szCs w:val="16"/>
               </w:rPr>
             </w:pPr>
+            <w:proofErr w:type="spellStart"/>
             <w:r>
               <w:rPr>
                 <w:sz w:val="16"/>
@@ -239,6 +513,7 @@
               </w:rPr>
               <w:t>O</w:t>
             </w:r>
+            <w:proofErr w:type="spellEnd"/>
           </w:p>
         </w:tc>
       </w:tr>
@@ -266,7 +541,7 @@
               <mc:AlternateContent>
                 <mc:Choice Requires="wps">
                   <w:drawing>
-                    <wp:anchor distT="0" distB="0" distL="114300" distR="114300" simplePos="0" relativeHeight="251659264" behindDoc="0" locked="0" layoutInCell="1" allowOverlap="1" wp14:anchorId="75E8E853" wp14:editId="678E328B">
+                    <wp:anchor distT="0" distB="0" distL="114300" distR="114300" simplePos="0" relativeHeight="251659264" behindDoc="0" locked="0" layoutInCell="1" allowOverlap="1" wp14:anchorId="5160C4EC" wp14:editId="086F607D">
                       <wp:simplePos x="0" y="0"/>
                       <wp:positionH relativeFrom="column">
                         <wp:posOffset>847090</wp:posOffset>
@@ -321,7 +596,7 @@
                 </mc:Choice>
                 <mc:Fallback>
                   <w:pict>
-                    <v:line w14:anchorId="198C5B9D" id="Connecteur droit 4" o:spid="_x0000_s1026" style="position:absolute;z-index:251659264;visibility:visible;mso-wrap-style:square;mso-width-percent:0;mso-height-percent:0;mso-wrap-distance-left:9pt;mso-wrap-distance-top:0;mso-wrap-distance-right:9pt;mso-wrap-distance-bottom:0;mso-position-horizontal:absolute;mso-position-horizontal-relative:text;mso-position-vertical:absolute;mso-position-vertical-relative:text;mso-width-percent:0;mso-height-percent:0;mso-width-relative:margin;mso-height-relative:margin" from="66.7pt,4.75pt" to="161.95pt,4.75pt" o:gfxdata="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" strokecolor="black [3200]" strokeweight=".5pt">
+                    <v:line w14:anchorId="7027ABFD" id="Connecteur droit 4" o:spid="_x0000_s1026" style="position:absolute;z-index:251659264;visibility:visible;mso-wrap-style:square;mso-width-percent:0;mso-height-percent:0;mso-wrap-distance-left:9pt;mso-wrap-distance-top:0;mso-wrap-distance-right:9pt;mso-wrap-distance-bottom:0;mso-position-horizontal:absolute;mso-position-horizontal-relative:text;mso-position-vertical:absolute;mso-position-vertical-relative:text;mso-width-percent:0;mso-height-percent:0;mso-width-relative:margin;mso-height-relative:margin" from="66.7pt,4.75pt" to="161.95pt,4.75pt" o:gfxdata="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" strokecolor="black [3200]" strokeweight=".5pt">
                       <v:stroke joinstyle="miter"/>
                     </v:line>
                   </w:pict>
@@ -452,7 +727,7 @@
               <mc:AlternateContent>
                 <mc:Choice Requires="wps">
                   <w:drawing>
-                    <wp:anchor distT="0" distB="0" distL="114300" distR="114300" simplePos="0" relativeHeight="251661312" behindDoc="0" locked="0" layoutInCell="1" allowOverlap="1" wp14:anchorId="3EEBF618" wp14:editId="60638AB6">
+                    <wp:anchor distT="0" distB="0" distL="114300" distR="114300" simplePos="0" relativeHeight="251660288" behindDoc="0" locked="0" layoutInCell="1" allowOverlap="1" wp14:anchorId="33D556AE" wp14:editId="1A6B1EB0">
                       <wp:simplePos x="0" y="0"/>
                       <wp:positionH relativeFrom="column">
                         <wp:posOffset>861695</wp:posOffset>
@@ -507,13 +782,14 @@
                 </mc:Choice>
                 <mc:Fallback>
                   <w:pict>
-                    <v:line w14:anchorId="4AB3E140" id="Connecteur droit 4" o:spid="_x0000_s1026" style="position:absolute;flip:y;z-index:251661312;visibility:visible;mso-wrap-style:square;mso-width-percent:0;mso-height-percent:0;mso-wrap-distance-left:9pt;mso-wrap-distance-top:0;mso-wrap-distance-right:9pt;mso-wrap-distance-bottom:0;mso-position-horizontal:absolute;mso-position-horizontal-relative:text;mso-position-vertical:absolute;mso-position-vertical-relative:text;mso-width-percent:0;mso-height-percent:0;mso-width-relative:margin;mso-height-relative:margin" from="67.85pt,7.6pt" to="165.35pt,7.6pt" o:gfxdata="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" strokecolor="black [3200]" strokeweight=".5pt">
+                    <v:line w14:anchorId="3DBFC039" id="Connecteur droit 4" o:spid="_x0000_s1026" style="position:absolute;flip:y;z-index:251660288;visibility:visible;mso-wrap-style:square;mso-width-percent:0;mso-height-percent:0;mso-wrap-distance-left:9pt;mso-wrap-distance-top:0;mso-wrap-distance-right:9pt;mso-wrap-distance-bottom:0;mso-position-horizontal:absolute;mso-position-horizontal-relative:text;mso-position-vertical:absolute;mso-position-vertical-relative:text;mso-width-percent:0;mso-height-percent:0;mso-width-relative:margin;mso-height-relative:margin" from="67.85pt,7.6pt" to="165.35pt,7.6pt" o:gfxdata="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" strokecolor="black [3200]" strokeweight=".5pt">
                       <v:stroke joinstyle="miter"/>
                     </v:line>
                   </w:pict>
                 </mc:Fallback>
               </mc:AlternateContent>
             </w:r>
+            <w:proofErr w:type="spellStart"/>
             <w:r>
               <w:rPr>
                 <w:sz w:val="16"/>
@@ -528,6 +804,7 @@
               </w:rPr>
               <w:t>C</w:t>
             </w:r>
+            <w:proofErr w:type="spellEnd"/>
           </w:p>
         </w:tc>
       </w:tr>
@@ -660,6 +937,7 @@
                 <w:szCs w:val="16"/>
               </w:rPr>
             </w:pPr>
+            <w:proofErr w:type="spellStart"/>
             <w:r>
               <w:rPr>
                 <w:sz w:val="16"/>
@@ -674,6 +952,7 @@
               </w:rPr>
               <w:t>D</w:t>
             </w:r>
+            <w:proofErr w:type="spellEnd"/>
           </w:p>
         </w:tc>
       </w:tr>
@@ -689,6 +968,7 @@
                 <w:szCs w:val="16"/>
               </w:rPr>
             </w:pPr>
+            <w:proofErr w:type="spellStart"/>
             <w:r>
               <w:rPr>
                 <w:sz w:val="16"/>
@@ -696,6 +976,7 @@
               </w:rPr>
               <w:t>NomD</w:t>
             </w:r>
+            <w:proofErr w:type="spellEnd"/>
           </w:p>
         </w:tc>
       </w:tr>
@@ -761,7 +1042,7 @@
         <mc:AlternateContent>
           <mc:Choice Requires="wps">
             <w:drawing>
-              <wp:anchor distT="0" distB="0" distL="114300" distR="114300" simplePos="0" relativeHeight="251670528" behindDoc="0" locked="0" layoutInCell="1" allowOverlap="1" wp14:anchorId="2E89487D" wp14:editId="2BE639FF">
+              <wp:anchor distT="0" distB="0" distL="114300" distR="114300" simplePos="0" relativeHeight="251665408" behindDoc="0" locked="0" layoutInCell="1" allowOverlap="1" wp14:anchorId="1A8518BC" wp14:editId="7F12B31E">
                 <wp:simplePos x="0" y="0"/>
                 <wp:positionH relativeFrom="column">
                   <wp:posOffset>3875405</wp:posOffset>
@@ -807,14 +1088,7 @@
                                 <w:sz w:val="16"/>
                                 <w:szCs w:val="16"/>
                               </w:rPr>
-                              <w:t xml:space="preserve">1, </w:t>
-                            </w:r>
-                            <w:r>
-                              <w:rPr>
-                                <w:sz w:val="16"/>
-                                <w:szCs w:val="16"/>
-                              </w:rPr>
-                              <w:t>1</w:t>
+                              <w:t>1, 1</w:t>
                             </w:r>
                           </w:p>
                         </w:txbxContent>
@@ -839,11 +1113,11 @@
           </mc:Choice>
           <mc:Fallback>
             <w:pict>
-              <v:shapetype w14:anchorId="2E89487D" id="_x0000_t202" coordsize="21600,21600" o:spt="202" path="m,l,21600r21600,l21600,xe">
+              <v:shapetype w14:anchorId="1A8518BC" id="_x0000_t202" coordsize="21600,21600" o:spt="202" path="m,l,21600r21600,l21600,xe">
                 <v:stroke joinstyle="miter"/>
                 <v:path gradientshapeok="t" o:connecttype="rect"/>
               </v:shapetype>
-              <v:shape id="Zone de texte 5" o:spid="_x0000_s1026" type="#_x0000_t202" style="position:absolute;margin-left:305.15pt;margin-top:7.9pt;width:28.5pt;height:21pt;z-index:251670528;visibility:visible;mso-wrap-style:square;mso-width-percent:0;mso-height-percent:0;mso-wrap-distance-left:9pt;mso-wrap-distance-top:0;mso-wrap-distance-right:9pt;mso-wrap-distance-bottom:0;mso-position-horizontal:absolute;mso-position-horizontal-relative:text;mso-position-vertical:absolute;mso-position-vertical-relative:text;mso-width-percent:0;mso-height-percent:0;mso-width-relative:margin;mso-height-relative:margin;v-text-anchor:top" o:gfxdata="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" fillcolor="white [3201]" stroked="f" strokeweight=".5pt">
+              <v:shape id="Zone de texte 5" o:spid="_x0000_s1026" type="#_x0000_t202" style="position:absolute;margin-left:305.15pt;margin-top:7.9pt;width:28.5pt;height:21pt;z-index:251665408;visibility:visible;mso-wrap-style:square;mso-width-percent:0;mso-height-percent:0;mso-wrap-distance-left:9pt;mso-wrap-distance-top:0;mso-wrap-distance-right:9pt;mso-wrap-distance-bottom:0;mso-position-horizontal:absolute;mso-position-horizontal-relative:text;mso-position-vertical:absolute;mso-position-vertical-relative:text;mso-width-percent:0;mso-height-percent:0;mso-width-relative:margin;mso-height-relative:margin;v-text-anchor:top" o:gfxdata="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" fillcolor="white [3201]" stroked="f" strokeweight=".5pt">
                 <v:textbox>
                   <w:txbxContent>
                     <w:p>
@@ -858,14 +1132,7 @@
                           <w:sz w:val="16"/>
                           <w:szCs w:val="16"/>
                         </w:rPr>
-                        <w:t xml:space="preserve">1, </w:t>
-                      </w:r>
-                      <w:r>
-                        <w:rPr>
-                          <w:sz w:val="16"/>
-                          <w:szCs w:val="16"/>
-                        </w:rPr>
-                        <w:t>1</w:t>
+                        <w:t>1, 1</w:t>
                       </w:r>
                     </w:p>
                   </w:txbxContent>
@@ -882,7 +1149,7 @@
         <mc:AlternateContent>
           <mc:Choice Requires="wps">
             <w:drawing>
-              <wp:anchor distT="0" distB="0" distL="114300" distR="114300" simplePos="0" relativeHeight="251668480" behindDoc="0" locked="0" layoutInCell="1" allowOverlap="1" wp14:anchorId="6C84CAE1" wp14:editId="68692512">
+              <wp:anchor distT="0" distB="0" distL="114300" distR="114300" simplePos="0" relativeHeight="251664384" behindDoc="0" locked="0" layoutInCell="1" allowOverlap="1" wp14:anchorId="0B6E8967" wp14:editId="2A99DF81">
                 <wp:simplePos x="0" y="0"/>
                 <wp:positionH relativeFrom="column">
                   <wp:posOffset>3113405</wp:posOffset>
@@ -928,14 +1195,7 @@
                                 <w:sz w:val="16"/>
                                 <w:szCs w:val="16"/>
                               </w:rPr>
-                              <w:t>1,</w:t>
-                            </w:r>
-                            <w:r>
-                              <w:rPr>
-                                <w:sz w:val="16"/>
-                                <w:szCs w:val="16"/>
-                              </w:rPr>
-                              <w:t xml:space="preserve"> n</w:t>
+                              <w:t>1, n</w:t>
                             </w:r>
                           </w:p>
                         </w:txbxContent>
@@ -960,7 +1220,7 @@
           </mc:Choice>
           <mc:Fallback>
             <w:pict>
-              <v:shape w14:anchorId="6C84CAE1" id="_x0000_s1027" type="#_x0000_t202" style="position:absolute;margin-left:245.15pt;margin-top:7.15pt;width:28.5pt;height:21pt;z-index:251668480;visibility:visible;mso-wrap-style:square;mso-width-percent:0;mso-height-percent:0;mso-wrap-distance-left:9pt;mso-wrap-distance-top:0;mso-wrap-distance-right:9pt;mso-wrap-distance-bottom:0;mso-position-horizontal:absolute;mso-position-horizontal-relative:text;mso-position-vertical:absolute;mso-position-vertical-relative:text;mso-width-percent:0;mso-height-percent:0;mso-width-relative:margin;mso-height-relative:margin;v-text-anchor:top" o:gfxdata="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" fillcolor="white [3201]" stroked="f" strokeweight=".5pt">
+              <v:shape w14:anchorId="0B6E8967" id="_x0000_s1027" type="#_x0000_t202" style="position:absolute;margin-left:245.15pt;margin-top:7.15pt;width:28.5pt;height:21pt;z-index:251664384;visibility:visible;mso-wrap-style:square;mso-width-percent:0;mso-height-percent:0;mso-wrap-distance-left:9pt;mso-wrap-distance-top:0;mso-wrap-distance-right:9pt;mso-wrap-distance-bottom:0;mso-position-horizontal:absolute;mso-position-horizontal-relative:text;mso-position-vertical:absolute;mso-position-vertical-relative:text;mso-width-percent:0;mso-height-percent:0;mso-width-relative:margin;mso-height-relative:margin;v-text-anchor:top" o:gfxdata="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" fillcolor="white [3201]" stroked="f" strokeweight=".5pt">
                 <v:textbox>
                   <w:txbxContent>
                     <w:p>
@@ -975,14 +1235,7 @@
                           <w:sz w:val="16"/>
                           <w:szCs w:val="16"/>
                         </w:rPr>
-                        <w:t>1,</w:t>
-                      </w:r>
-                      <w:r>
-                        <w:rPr>
-                          <w:sz w:val="16"/>
-                          <w:szCs w:val="16"/>
-                        </w:rPr>
-                        <w:t xml:space="preserve"> n</w:t>
+                        <w:t>1, n</w:t>
                       </w:r>
                     </w:p>
                   </w:txbxContent>
@@ -999,7 +1252,7 @@
         <mc:AlternateContent>
           <mc:Choice Requires="wps">
             <w:drawing>
-              <wp:anchor distT="0" distB="0" distL="114300" distR="114300" simplePos="0" relativeHeight="251666432" behindDoc="0" locked="0" layoutInCell="1" allowOverlap="1" wp14:anchorId="4396EE10" wp14:editId="17E6EA3D">
+              <wp:anchor distT="0" distB="0" distL="114300" distR="114300" simplePos="0" relativeHeight="251663360" behindDoc="0" locked="0" layoutInCell="1" allowOverlap="1" wp14:anchorId="6C201C58" wp14:editId="26EC5CEC">
                 <wp:simplePos x="0" y="0"/>
                 <wp:positionH relativeFrom="column">
                   <wp:posOffset>1733550</wp:posOffset>
@@ -1045,21 +1298,7 @@
                                 <w:sz w:val="16"/>
                                 <w:szCs w:val="16"/>
                               </w:rPr>
-                              <w:t>1,</w:t>
-                            </w:r>
-                            <w:r>
-                              <w:rPr>
-                                <w:sz w:val="16"/>
-                                <w:szCs w:val="16"/>
-                              </w:rPr>
-                              <w:t xml:space="preserve"> </w:t>
-                            </w:r>
-                            <w:r>
-                              <w:rPr>
-                                <w:sz w:val="16"/>
-                                <w:szCs w:val="16"/>
-                              </w:rPr>
-                              <w:t>1</w:t>
+                              <w:t>1, 1</w:t>
                             </w:r>
                           </w:p>
                         </w:txbxContent>
@@ -1084,7 +1323,7 @@
           </mc:Choice>
           <mc:Fallback>
             <w:pict>
-              <v:shape w14:anchorId="4396EE10" id="_x0000_s1028" type="#_x0000_t202" style="position:absolute;margin-left:136.5pt;margin-top:14.55pt;width:28.5pt;height:21pt;z-index:251666432;visibility:visible;mso-wrap-style:square;mso-width-percent:0;mso-height-percent:0;mso-wrap-distance-left:9pt;mso-wrap-distance-top:0;mso-wrap-distance-right:9pt;mso-wrap-distance-bottom:0;mso-position-horizontal:absolute;mso-position-horizontal-relative:text;mso-position-vertical:absolute;mso-position-vertical-relative:text;mso-width-percent:0;mso-height-percent:0;mso-width-relative:margin;mso-height-relative:margin;v-text-anchor:top" o:gfxdata="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" fillcolor="white [3201]" stroked="f" strokeweight=".5pt">
+              <v:shape w14:anchorId="6C201C58" id="_x0000_s1028" type="#_x0000_t202" style="position:absolute;margin-left:136.5pt;margin-top:14.55pt;width:28.5pt;height:21pt;z-index:251663360;visibility:visible;mso-wrap-style:square;mso-width-percent:0;mso-height-percent:0;mso-wrap-distance-left:9pt;mso-wrap-distance-top:0;mso-wrap-distance-right:9pt;mso-wrap-distance-bottom:0;mso-position-horizontal:absolute;mso-position-horizontal-relative:text;mso-position-vertical:absolute;mso-position-vertical-relative:text;mso-width-percent:0;mso-height-percent:0;mso-width-relative:margin;mso-height-relative:margin;v-text-anchor:top" o:gfxdata="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" fillcolor="white [3201]" stroked="f" strokeweight=".5pt">
                 <v:textbox>
                   <w:txbxContent>
                     <w:p>
@@ -1099,21 +1338,7 @@
                           <w:sz w:val="16"/>
                           <w:szCs w:val="16"/>
                         </w:rPr>
-                        <w:t>1,</w:t>
-                      </w:r>
-                      <w:r>
-                        <w:rPr>
-                          <w:sz w:val="16"/>
-                          <w:szCs w:val="16"/>
-                        </w:rPr>
-                        <w:t xml:space="preserve"> </w:t>
-                      </w:r>
-                      <w:r>
-                        <w:rPr>
-                          <w:sz w:val="16"/>
-                          <w:szCs w:val="16"/>
-                        </w:rPr>
-                        <w:t>1</w:t>
+                        <w:t>1, 1</w:t>
                       </w:r>
                     </w:p>
                   </w:txbxContent>
@@ -1130,7 +1355,7 @@
         <mc:AlternateContent>
           <mc:Choice Requires="wps">
             <w:drawing>
-              <wp:anchor distT="0" distB="0" distL="114300" distR="114300" simplePos="0" relativeHeight="251664384" behindDoc="0" locked="0" layoutInCell="1" allowOverlap="1" wp14:anchorId="293C0240" wp14:editId="74BB971C">
+              <wp:anchor distT="0" distB="0" distL="114300" distR="114300" simplePos="0" relativeHeight="251662336" behindDoc="0" locked="0" layoutInCell="1" allowOverlap="1" wp14:anchorId="54B59470" wp14:editId="550C6A32">
                 <wp:simplePos x="0" y="0"/>
                 <wp:positionH relativeFrom="column">
                   <wp:posOffset>1033781</wp:posOffset>
@@ -1176,21 +1401,7 @@
                                 <w:sz w:val="16"/>
                                 <w:szCs w:val="16"/>
                               </w:rPr>
-                              <w:t>1,</w:t>
-                            </w:r>
-                            <w:r>
-                              <w:rPr>
-                                <w:sz w:val="16"/>
-                                <w:szCs w:val="16"/>
-                              </w:rPr>
-                              <w:t xml:space="preserve"> </w:t>
-                            </w:r>
-                            <w:r>
-                              <w:rPr>
-                                <w:sz w:val="16"/>
-                                <w:szCs w:val="16"/>
-                              </w:rPr>
-                              <w:t>1</w:t>
+                              <w:t>1, 1</w:t>
                             </w:r>
                           </w:p>
                         </w:txbxContent>
@@ -1215,7 +1426,7 @@
           </mc:Choice>
           <mc:Fallback>
             <w:pict>
-              <v:shape w14:anchorId="293C0240" id="_x0000_s1029" type="#_x0000_t202" style="position:absolute;margin-left:81.4pt;margin-top:15.35pt;width:28.5pt;height:21pt;z-index:251664384;visibility:visible;mso-wrap-style:square;mso-width-percent:0;mso-height-percent:0;mso-wrap-distance-left:9pt;mso-wrap-distance-top:0;mso-wrap-distance-right:9pt;mso-wrap-distance-bottom:0;mso-position-horizontal:absolute;mso-position-horizontal-relative:text;mso-position-vertical:absolute;mso-position-vertical-relative:text;mso-width-percent:0;mso-height-percent:0;mso-width-relative:margin;mso-height-relative:margin;v-text-anchor:top" o:gfxdata="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" fillcolor="white [3201]" stroked="f" strokeweight=".5pt">
+              <v:shape w14:anchorId="54B59470" id="_x0000_s1029" type="#_x0000_t202" style="position:absolute;margin-left:81.4pt;margin-top:15.35pt;width:28.5pt;height:21pt;z-index:251662336;visibility:visible;mso-wrap-style:square;mso-width-percent:0;mso-height-percent:0;mso-wrap-distance-left:9pt;mso-wrap-distance-top:0;mso-wrap-distance-right:9pt;mso-wrap-distance-bottom:0;mso-position-horizontal:absolute;mso-position-horizontal-relative:text;mso-position-vertical:absolute;mso-position-vertical-relative:text;mso-width-percent:0;mso-height-percent:0;mso-width-relative:margin;mso-height-relative:margin;v-text-anchor:top" o:gfxdata="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" fillcolor="white [3201]" stroked="f" strokeweight=".5pt">
                 <v:textbox>
                   <w:txbxContent>
                     <w:p>
@@ -1230,21 +1441,7 @@
                           <w:sz w:val="16"/>
                           <w:szCs w:val="16"/>
                         </w:rPr>
-                        <w:t>1,</w:t>
-                      </w:r>
-                      <w:r>
-                        <w:rPr>
-                          <w:sz w:val="16"/>
-                          <w:szCs w:val="16"/>
-                        </w:rPr>
-                        <w:t xml:space="preserve"> </w:t>
-                      </w:r>
-                      <w:r>
-                        <w:rPr>
-                          <w:sz w:val="16"/>
-                          <w:szCs w:val="16"/>
-                        </w:rPr>
-                        <w:t>1</w:t>
+                        <w:t>1, 1</w:t>
                       </w:r>
                     </w:p>
                   </w:txbxContent>
@@ -1283,7 +1480,7 @@
         <mc:AlternateContent>
           <mc:Choice Requires="wps">
             <w:drawing>
-              <wp:anchor distT="0" distB="0" distL="114300" distR="114300" simplePos="0" relativeHeight="251672576" behindDoc="0" locked="0" layoutInCell="1" allowOverlap="1" wp14:anchorId="3EC74595" wp14:editId="2AF4E6B5">
+              <wp:anchor distT="0" distB="0" distL="114300" distR="114300" simplePos="0" relativeHeight="251666432" behindDoc="0" locked="0" layoutInCell="1" allowOverlap="1" wp14:anchorId="5852F460" wp14:editId="0175FC84">
                 <wp:simplePos x="0" y="0"/>
                 <wp:positionH relativeFrom="column">
                   <wp:posOffset>2303780</wp:posOffset>
@@ -1329,14 +1526,7 @@
                                 <w:sz w:val="16"/>
                                 <w:szCs w:val="16"/>
                               </w:rPr>
-                              <w:t>1,</w:t>
-                            </w:r>
-                            <w:r>
-                              <w:rPr>
-                                <w:sz w:val="16"/>
-                                <w:szCs w:val="16"/>
-                              </w:rPr>
-                              <w:t xml:space="preserve"> n</w:t>
+                              <w:t>1, n</w:t>
                             </w:r>
                           </w:p>
                         </w:txbxContent>
@@ -1361,7 +1551,7 @@
           </mc:Choice>
           <mc:Fallback>
             <w:pict>
-              <v:shape w14:anchorId="3EC74595" id="_x0000_s1030" type="#_x0000_t202" style="position:absolute;margin-left:181.4pt;margin-top:26.25pt;width:28.5pt;height:21pt;z-index:251672576;visibility:visible;mso-wrap-style:square;mso-width-percent:0;mso-height-percent:0;mso-wrap-distance-left:9pt;mso-wrap-distance-top:0;mso-wrap-distance-right:9pt;mso-wrap-distance-bottom:0;mso-position-horizontal:absolute;mso-position-horizontal-relative:text;mso-position-vertical:absolute;mso-position-vertical-relative:text;mso-width-percent:0;mso-height-percent:0;mso-width-relative:margin;mso-height-relative:margin;v-text-anchor:top" o:gfxdata="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" fillcolor="white [3201]" stroked="f" strokeweight=".5pt">
+              <v:shape w14:anchorId="5852F460" id="_x0000_s1030" type="#_x0000_t202" style="position:absolute;margin-left:181.4pt;margin-top:26.25pt;width:28.5pt;height:21pt;z-index:251666432;visibility:visible;mso-wrap-style:square;mso-width-percent:0;mso-height-percent:0;mso-wrap-distance-left:9pt;mso-wrap-distance-top:0;mso-wrap-distance-right:9pt;mso-wrap-distance-bottom:0;mso-position-horizontal:absolute;mso-position-horizontal-relative:text;mso-position-vertical:absolute;mso-position-vertical-relative:text;mso-width-percent:0;mso-height-percent:0;mso-width-relative:margin;mso-height-relative:margin;v-text-anchor:top" o:gfxdata="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" fillcolor="white [3201]" stroked="f" strokeweight=".5pt">
                 <v:textbox>
                   <w:txbxContent>
                     <w:p>
@@ -1376,14 +1566,7 @@
                           <w:sz w:val="16"/>
                           <w:szCs w:val="16"/>
                         </w:rPr>
-                        <w:t>1,</w:t>
-                      </w:r>
-                      <w:r>
-                        <w:rPr>
-                          <w:sz w:val="16"/>
-                          <w:szCs w:val="16"/>
-                        </w:rPr>
-                        <w:t xml:space="preserve"> n</w:t>
+                        <w:t>1, n</w:t>
                       </w:r>
                     </w:p>
                   </w:txbxContent>
@@ -1400,7 +1583,7 @@
         <mc:AlternateContent>
           <mc:Choice Requires="wps">
             <w:drawing>
-              <wp:anchor distT="0" distB="0" distL="114300" distR="114300" simplePos="0" relativeHeight="251663360" behindDoc="0" locked="0" layoutInCell="1" allowOverlap="1" wp14:anchorId="4C1BD86B" wp14:editId="7AA455C0">
+              <wp:anchor distT="0" distB="0" distL="114300" distR="114300" simplePos="0" relativeHeight="251661312" behindDoc="0" locked="0" layoutInCell="1" allowOverlap="1" wp14:anchorId="26650E2D" wp14:editId="0DDD8CFF">
                 <wp:simplePos x="0" y="0"/>
                 <wp:positionH relativeFrom="column">
                   <wp:posOffset>2272030</wp:posOffset>
@@ -1455,7 +1638,7 @@
           </mc:Choice>
           <mc:Fallback>
             <w:pict>
-              <v:line w14:anchorId="530691FB" id="Connecteur droit 4" o:spid="_x0000_s1026" style="position:absolute;flip:y;z-index:251663360;visibility:visible;mso-wrap-style:square;mso-width-percent:0;mso-height-percent:0;mso-wrap-distance-left:9pt;mso-wrap-distance-top:0;mso-wrap-distance-right:9pt;mso-wrap-distance-bottom:0;mso-position-horizontal:absolute;mso-position-horizontal-relative:text;mso-position-vertical:absolute;mso-position-vertical-relative:text;mso-width-percent:0;mso-height-percent:0;mso-width-relative:margin;mso-height-relative:margin" from="178.9pt,24.7pt" to="178.9pt,74.2pt" o:gfxdata="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" strokecolor="black [3200]" strokeweight=".5pt">
+              <v:line w14:anchorId="3C5E3C76" id="Connecteur droit 4" o:spid="_x0000_s1026" style="position:absolute;flip:y;z-index:251661312;visibility:visible;mso-wrap-style:square;mso-width-percent:0;mso-height-percent:0;mso-wrap-distance-left:9pt;mso-wrap-distance-top:0;mso-wrap-distance-right:9pt;mso-wrap-distance-bottom:0;mso-position-horizontal:absolute;mso-position-horizontal-relative:text;mso-position-vertical:absolute;mso-position-vertical-relative:text;mso-width-percent:0;mso-height-percent:0;mso-width-relative:margin;mso-height-relative:margin" from="178.9pt,24.7pt" to="178.9pt,74.2pt" o:gfxdata="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" strokecolor="black [3200]" strokeweight=".5pt">
                 <v:stroke joinstyle="miter"/>
               </v:line>
             </w:pict>
@@ -1493,14 +1676,7 @@
                 <w:b/>
                 <w:bCs/>
               </w:rPr>
-              <w:t>Patient</w:t>
-            </w:r>
-            <w:r>
-              <w:rPr>
-                <w:b/>
-                <w:bCs/>
-              </w:rPr>
-              <w:t xml:space="preserve"> </w:t>
+              <w:t xml:space="preserve">Patient </w:t>
             </w:r>
           </w:p>
         </w:tc>
@@ -1517,6 +1693,7 @@
                 <w:szCs w:val="16"/>
               </w:rPr>
             </w:pPr>
+            <w:proofErr w:type="spellStart"/>
             <w:r>
               <w:rPr>
                 <w:sz w:val="16"/>
@@ -1524,6 +1701,7 @@
               </w:rPr>
               <w:t>Id_P</w:t>
             </w:r>
+            <w:proofErr w:type="spellEnd"/>
           </w:p>
         </w:tc>
       </w:tr>
@@ -1539,6 +1717,7 @@
                 <w:szCs w:val="16"/>
               </w:rPr>
             </w:pPr>
+            <w:proofErr w:type="spellStart"/>
             <w:r>
               <w:rPr>
                 <w:sz w:val="16"/>
@@ -1546,6 +1725,7 @@
               </w:rPr>
               <w:t>NomP</w:t>
             </w:r>
+            <w:proofErr w:type="spellEnd"/>
           </w:p>
         </w:tc>
       </w:tr>
@@ -1591,7 +1771,7 @@
         <mc:AlternateContent>
           <mc:Choice Requires="wps">
             <w:drawing>
-              <wp:anchor distT="0" distB="0" distL="114300" distR="114300" simplePos="0" relativeHeight="251674624" behindDoc="0" locked="0" layoutInCell="1" allowOverlap="1" wp14:anchorId="06653F0A" wp14:editId="23BD3DB7">
+              <wp:anchor distT="0" distB="0" distL="114300" distR="114300" simplePos="0" relativeHeight="251667456" behindDoc="0" locked="0" layoutInCell="1" allowOverlap="1" wp14:anchorId="0776DDE8" wp14:editId="762BBF25">
                 <wp:simplePos x="0" y="0"/>
                 <wp:positionH relativeFrom="column">
                   <wp:posOffset>2300605</wp:posOffset>
@@ -1662,7 +1842,7 @@
           </mc:Choice>
           <mc:Fallback>
             <w:pict>
-              <v:shape w14:anchorId="06653F0A" id="_x0000_s1031" type="#_x0000_t202" style="position:absolute;margin-left:181.15pt;margin-top:6.75pt;width:28.5pt;height:21pt;z-index:251674624;visibility:visible;mso-wrap-style:square;mso-width-percent:0;mso-height-percent:0;mso-wrap-distance-left:9pt;mso-wrap-distance-top:0;mso-wrap-distance-right:9pt;mso-wrap-distance-bottom:0;mso-position-horizontal:absolute;mso-position-horizontal-relative:text;mso-position-vertical:absolute;mso-position-vertical-relative:text;mso-width-percent:0;mso-height-percent:0;mso-width-relative:margin;mso-height-relative:margin;v-text-anchor:top" o:gfxdata="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" fillcolor="white [3201]" stroked="f" strokeweight=".5pt">
+              <v:shape w14:anchorId="0776DDE8" id="_x0000_s1031" type="#_x0000_t202" style="position:absolute;margin-left:181.15pt;margin-top:6.75pt;width:28.5pt;height:21pt;z-index:251667456;visibility:visible;mso-wrap-style:square;mso-width-percent:0;mso-height-percent:0;mso-wrap-distance-left:9pt;mso-wrap-distance-top:0;mso-wrap-distance-right:9pt;mso-wrap-distance-bottom:0;mso-position-horizontal:absolute;mso-position-horizontal-relative:text;mso-position-vertical:absolute;mso-position-vertical-relative:text;mso-width-percent:0;mso-height-percent:0;mso-width-relative:margin;mso-height-relative:margin;v-text-anchor:top" o:gfxdata="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" fillcolor="white [3201]" stroked="f" strokeweight=".5pt">
                 <v:textbox>
                   <w:txbxContent>
                     <w:p>
@@ -1690,239 +1870,6 @@
     </w:p>
     <w:p/>
     <w:p/>
-    <w:p/>
-    <w:p/>
-    <w:p/>
-    <w:p>
-      <w:r>
-        <w:t>Voici les éléments clés</w:t>
-      </w:r>
-      <w:r>
-        <w:t xml:space="preserve"> d’un</w:t>
-      </w:r>
-      <w:r>
-        <w:t xml:space="preserve"> modèle conceptuel de données</w:t>
-      </w:r>
-      <w:r>
-        <w:t> :</w:t>
-      </w:r>
-    </w:p>
-    <w:p>
-      <w:pPr>
-        <w:pStyle w:val="Paragraphedeliste"/>
-        <w:numPr>
-          <w:ilvl w:val="0"/>
-          <w:numId w:val="4"/>
-        </w:numPr>
-      </w:pPr>
-      <w:r>
-        <w:rPr>
-          <w:b/>
-          <w:bCs/>
-        </w:rPr>
-        <w:t>Entité</w:t>
-      </w:r>
-      <w:r>
-        <w:rPr>
-          <w:b/>
-          <w:bCs/>
-        </w:rPr>
-        <w:t> :</w:t>
-      </w:r>
-      <w:r>
-        <w:t xml:space="preserve"> ce sont les objets ou concepts principaux du domaine étudié</w:t>
-      </w:r>
-      <w:r>
-        <w:t>. Exemple : un Client,  un produit, une Commande…</w:t>
-      </w:r>
-    </w:p>
-    <w:p>
-      <w:pPr>
-        <w:pStyle w:val="Paragraphedeliste"/>
-        <w:numPr>
-          <w:ilvl w:val="0"/>
-          <w:numId w:val="4"/>
-        </w:numPr>
-        <w:rPr>
-          <w:b/>
-          <w:bCs/>
-        </w:rPr>
-      </w:pPr>
-      <w:r>
-        <w:rPr>
-          <w:b/>
-          <w:bCs/>
-        </w:rPr>
-        <w:lastRenderedPageBreak/>
-        <w:t>Attributs</w:t>
-      </w:r>
-      <w:r>
-        <w:rPr>
-          <w:b/>
-          <w:bCs/>
-        </w:rPr>
-        <w:t> :</w:t>
-      </w:r>
-      <w:r>
-        <w:t>Ce sont les propriétés ou caractéristiques des entités. Exemple : nom, prénom</w:t>
-      </w:r>
-      <w:r>
-        <w:t>…</w:t>
-      </w:r>
-    </w:p>
-    <w:p>
-      <w:pPr>
-        <w:pStyle w:val="Paragraphedeliste"/>
-        <w:numPr>
-          <w:ilvl w:val="0"/>
-          <w:numId w:val="4"/>
-        </w:numPr>
-        <w:rPr>
-          <w:b/>
-          <w:bCs/>
-        </w:rPr>
-      </w:pPr>
-      <w:r>
-        <w:rPr>
-          <w:b/>
-          <w:bCs/>
-        </w:rPr>
-        <w:t xml:space="preserve">Identifiants : </w:t>
-      </w:r>
-      <w:r>
-        <w:t>ce sont les attributs ou combinaison d’attributs qui permettent de distinguer de manière unique une occurrence d’une entité. Exemple Num_client, Id_Patient, …</w:t>
-      </w:r>
-    </w:p>
-    <w:p>
-      <w:pPr>
-        <w:pStyle w:val="Paragraphedeliste"/>
-        <w:numPr>
-          <w:ilvl w:val="0"/>
-          <w:numId w:val="4"/>
-        </w:numPr>
-        <w:rPr>
-          <w:b/>
-          <w:bCs/>
-        </w:rPr>
-      </w:pPr>
-      <w:r>
-        <w:rPr>
-          <w:b/>
-          <w:bCs/>
-        </w:rPr>
-        <w:t xml:space="preserve">Associations : </w:t>
-      </w:r>
-      <w:r>
-        <w:t>ce sont les relations entre</w:t>
-      </w:r>
-      <w:r>
-        <w:t xml:space="preserve"> </w:t>
-      </w:r>
-      <w:r>
-        <w:t>les entités</w:t>
-      </w:r>
-      <w:r>
-        <w:rPr>
-          <w:b/>
-          <w:bCs/>
-        </w:rPr>
-        <w:t xml:space="preserve">. </w:t>
-      </w:r>
-      <w:r>
-        <w:t>Exemple : un Client passe de</w:t>
-      </w:r>
-      <w:r>
-        <w:t>s</w:t>
-      </w:r>
-      <w:r>
-        <w:t xml:space="preserve"> Commandes.</w:t>
-      </w:r>
-    </w:p>
-    <w:p>
-      <w:pPr>
-        <w:pStyle w:val="Paragraphedeliste"/>
-        <w:numPr>
-          <w:ilvl w:val="0"/>
-          <w:numId w:val="4"/>
-        </w:numPr>
-      </w:pPr>
-      <w:r>
-        <w:rPr>
-          <w:b/>
-          <w:bCs/>
-        </w:rPr>
-        <w:t>Cardinalité</w:t>
-      </w:r>
-      <w:r>
-        <w:rPr>
-          <w:b/>
-          <w:bCs/>
-        </w:rPr>
-        <w:t>s :</w:t>
-      </w:r>
-      <w:r>
-        <w:t xml:space="preserve"> Elles indiquent le nombre minimum et maxim</w:t>
-      </w:r>
-      <w:r>
-        <w:t xml:space="preserve">um </w:t>
-      </w:r>
-      <w:r>
-        <w:t xml:space="preserve"> d’occur</w:t>
-      </w:r>
-      <w:r>
-        <w:t>r</w:t>
-      </w:r>
-      <w:r>
-        <w:t>ences</w:t>
-      </w:r>
-      <w:r>
-        <w:t xml:space="preserve"> </w:t>
-      </w:r>
-      <w:r>
-        <w:t xml:space="preserve">d’une entités qui peuvent être associées à une occurrence d’une autre entité dans une relation. Exemple : Un client peut passer plusieurs commandes, mais une commande est passée par un seul client. </w:t>
-      </w:r>
-    </w:p>
-    <w:p>
-      <w:pPr>
-        <w:pStyle w:val="Paragraphedeliste"/>
-        <w:numPr>
-          <w:ilvl w:val="0"/>
-          <w:numId w:val="4"/>
-        </w:numPr>
-      </w:pPr>
-      <w:r>
-        <w:rPr>
-          <w:b/>
-          <w:bCs/>
-        </w:rPr>
-        <w:t>Contraintes :</w:t>
-      </w:r>
-      <w:r>
-        <w:t xml:space="preserve"> </w:t>
-      </w:r>
-      <w:r>
-        <w:t>Ce sont les règles qui s’appliquent aux données</w:t>
-      </w:r>
-      <w:r>
-        <w:t>,</w:t>
-      </w:r>
-      <w:r>
-        <w:t xml:space="preserve"> par exemple</w:t>
-      </w:r>
-      <w:r>
-        <w:t>, une commande doit toujours être associée à un client existant.</w:t>
-      </w:r>
-    </w:p>
-    <w:p>
-      <w:r>
-        <w:t>Le MCD est souvent représenté graphiquement à l’aide de diagramme entité-association (EA) ou diagramme entité-relation (ER), qui facilitent la visualisation et la compréhension des structures de données et de leurs interrelations.</w:t>
-      </w:r>
-    </w:p>
-    <w:p>
-      <w:r>
-        <w:t>L’objectif principal du MCD est de fournir une vue claire et compréhensible du domaine de données pour les analystes, les concepteurs et les partie prenantes, et de servir de base à la modélisation logique et physique de données.</w:t>
-      </w:r>
-    </w:p>
     <w:p/>
     <w:p/>
     <w:p/>
@@ -2058,7 +2005,6 @@
               <v:path gradientshapeok="t" o:connecttype="rect"/>
             </v:shapetype>
             <v:shape id="Zone de texte 2" o:spid="_x0000_s1032" type="#_x0000_t202" alt="SENSITIVITY : INTERNAL" style="position:absolute;margin-left:0;margin-top:0;width:96.95pt;height:25.55pt;z-index:251659264;visibility:visible;mso-wrap-style:none;mso-wrap-distance-left:0;mso-wrap-distance-top:0;mso-wrap-distance-right:0;mso-wrap-distance-bottom:0;mso-position-horizontal:left;mso-position-horizontal-relative:page;mso-position-vertical:bottom;mso-position-vertical-relative:page;v-text-anchor:bottom" o:gfxdata="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" filled="f" stroked="f">
-              <v:fill o:detectmouseclick="t"/>
               <v:textbox style="mso-fit-shape-to-text:t" inset="20pt,0,0,15pt">
                 <w:txbxContent>
                   <w:p>
@@ -2189,7 +2135,6 @@
               <v:path gradientshapeok="t" o:connecttype="rect"/>
             </v:shapetype>
             <v:shape id="Zone de texte 3" o:spid="_x0000_s1033" type="#_x0000_t202" alt="SENSITIVITY : INTERNAL" style="position:absolute;margin-left:0;margin-top:0;width:96.95pt;height:25.55pt;z-index:251660288;visibility:visible;mso-wrap-style:none;mso-wrap-distance-left:0;mso-wrap-distance-top:0;mso-wrap-distance-right:0;mso-wrap-distance-bottom:0;mso-position-horizontal:left;mso-position-horizontal-relative:page;mso-position-vertical:bottom;mso-position-vertical-relative:page;v-text-anchor:bottom" o:gfxdata="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" filled="f" stroked="f">
-              <v:fill o:detectmouseclick="t"/>
               <v:textbox style="mso-fit-shape-to-text:t" inset="20pt,0,0,15pt">
                 <w:txbxContent>
                   <w:p>
@@ -2320,7 +2265,6 @@
               <v:path gradientshapeok="t" o:connecttype="rect"/>
             </v:shapetype>
             <v:shape id="Zone de texte 1" o:spid="_x0000_s1034" type="#_x0000_t202" alt="SENSITIVITY : INTERNAL" style="position:absolute;margin-left:0;margin-top:0;width:96.95pt;height:25.55pt;z-index:251658240;visibility:visible;mso-wrap-style:none;mso-wrap-distance-left:0;mso-wrap-distance-top:0;mso-wrap-distance-right:0;mso-wrap-distance-bottom:0;mso-position-horizontal:left;mso-position-horizontal-relative:page;mso-position-vertical:bottom;mso-position-vertical-relative:page;v-text-anchor:bottom" o:gfxdata="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" filled="f" stroked="f">
-              <v:fill o:detectmouseclick="t"/>
               <v:textbox style="mso-fit-shape-to-text:t" inset="20pt,0,0,15pt">
                 <w:txbxContent>
                   <w:p>

</xml_diff>

<commit_message>
chore: Modélisation base de donnée 1108202420258
</commit_message>
<xml_diff>
--- a/Modelisation_de_données/Modélisation de de base de données.docx
+++ b/Modelisation_de_données/Modélisation de de base de données.docx
@@ -441,1437 +441,6 @@
         <w:t xml:space="preserve"> prenantes, et de servir de base à la modélisation logique et physique de données.</w:t>
       </w:r>
     </w:p>
-    <w:p/>
-    <w:p/>
-    <w:tbl>
-      <w:tblPr>
-        <w:tblStyle w:val="Grilledutableau"/>
-        <w:tblpPr w:leftFromText="141" w:rightFromText="141" w:vertAnchor="text" w:tblpY="1"/>
-        <w:tblOverlap w:val="never"/>
-        <w:tblW w:w="0" w:type="auto"/>
-        <w:tblLook w:val="04A0" w:firstRow="1" w:lastRow="0" w:firstColumn="1" w:lastColumn="0" w:noHBand="0" w:noVBand="1"/>
-      </w:tblPr>
-      <w:tblGrid>
-        <w:gridCol w:w="1497"/>
-      </w:tblGrid>
-      <w:tr>
-        <w:trPr>
-          <w:trHeight w:val="416"/>
-        </w:trPr>
-        <w:tc>
-          <w:tcPr>
-            <w:tcW w:w="1413" w:type="dxa"/>
-          </w:tcPr>
-          <w:p>
-            <w:pPr>
-              <w:rPr>
-                <w:b/>
-                <w:bCs/>
-              </w:rPr>
-            </w:pPr>
-            <w:r>
-              <w:rPr>
-                <w:b/>
-                <w:bCs/>
-              </w:rPr>
-              <w:t>O</w:t>
-            </w:r>
-            <w:r>
-              <w:rPr>
-                <w:b/>
-                <w:bCs/>
-              </w:rPr>
-              <w:t>rdonnance</w:t>
-            </w:r>
-          </w:p>
-        </w:tc>
-      </w:tr>
-      <w:tr>
-        <w:tc>
-          <w:tcPr>
-            <w:tcW w:w="1413" w:type="dxa"/>
-          </w:tcPr>
-          <w:p>
-            <w:pPr>
-              <w:rPr>
-                <w:sz w:val="16"/>
-                <w:szCs w:val="16"/>
-              </w:rPr>
-            </w:pPr>
-            <w:proofErr w:type="spellStart"/>
-            <w:r>
-              <w:rPr>
-                <w:sz w:val="16"/>
-                <w:szCs w:val="16"/>
-              </w:rPr>
-              <w:t>Id_</w:t>
-            </w:r>
-            <w:r>
-              <w:rPr>
-                <w:sz w:val="16"/>
-                <w:szCs w:val="16"/>
-              </w:rPr>
-              <w:t>O</w:t>
-            </w:r>
-            <w:proofErr w:type="spellEnd"/>
-          </w:p>
-        </w:tc>
-      </w:tr>
-      <w:tr>
-        <w:trPr>
-          <w:trHeight w:val="272"/>
-        </w:trPr>
-        <w:tc>
-          <w:tcPr>
-            <w:tcW w:w="1413" w:type="dxa"/>
-          </w:tcPr>
-          <w:p>
-            <w:pPr>
-              <w:rPr>
-                <w:sz w:val="16"/>
-                <w:szCs w:val="16"/>
-              </w:rPr>
-            </w:pPr>
-            <w:r>
-              <w:rPr>
-                <w:noProof/>
-                <w:sz w:val="16"/>
-                <w:szCs w:val="16"/>
-              </w:rPr>
-              <mc:AlternateContent>
-                <mc:Choice Requires="wps">
-                  <w:drawing>
-                    <wp:anchor distT="0" distB="0" distL="114300" distR="114300" simplePos="0" relativeHeight="251659264" behindDoc="0" locked="0" layoutInCell="1" allowOverlap="1" wp14:anchorId="5160C4EC" wp14:editId="086F607D">
-                      <wp:simplePos x="0" y="0"/>
-                      <wp:positionH relativeFrom="column">
-                        <wp:posOffset>847090</wp:posOffset>
-                      </wp:positionH>
-                      <wp:positionV relativeFrom="paragraph">
-                        <wp:posOffset>60325</wp:posOffset>
-                      </wp:positionV>
-                      <wp:extent cx="1209675" cy="0"/>
-                      <wp:effectExtent l="0" t="0" r="0" b="0"/>
-                      <wp:wrapNone/>
-                      <wp:docPr id="1621214483" name="Connecteur droit 4"/>
-                      <wp:cNvGraphicFramePr/>
-                      <a:graphic xmlns:a="http://schemas.openxmlformats.org/drawingml/2006/main">
-                        <a:graphicData uri="http://schemas.microsoft.com/office/word/2010/wordprocessingShape">
-                          <wps:wsp>
-                            <wps:cNvCnPr/>
-                            <wps:spPr>
-                              <a:xfrm>
-                                <a:off x="0" y="0"/>
-                                <a:ext cx="1209675" cy="0"/>
-                              </a:xfrm>
-                              <a:prstGeom prst="line">
-                                <a:avLst/>
-                              </a:prstGeom>
-                            </wps:spPr>
-                            <wps:style>
-                              <a:lnRef idx="1">
-                                <a:schemeClr val="dk1"/>
-                              </a:lnRef>
-                              <a:fillRef idx="0">
-                                <a:schemeClr val="dk1"/>
-                              </a:fillRef>
-                              <a:effectRef idx="0">
-                                <a:schemeClr val="dk1"/>
-                              </a:effectRef>
-                              <a:fontRef idx="minor">
-                                <a:schemeClr val="tx1"/>
-                              </a:fontRef>
-                            </wps:style>
-                            <wps:bodyPr/>
-                          </wps:wsp>
-                        </a:graphicData>
-                      </a:graphic>
-                      <wp14:sizeRelH relativeFrom="margin">
-                        <wp14:pctWidth>0</wp14:pctWidth>
-                      </wp14:sizeRelH>
-                      <wp14:sizeRelV relativeFrom="margin">
-                        <wp14:pctHeight>0</wp14:pctHeight>
-                      </wp14:sizeRelV>
-                    </wp:anchor>
-                  </w:drawing>
-                </mc:Choice>
-                <mc:Fallback>
-                  <w:pict>
-                    <v:line w14:anchorId="7027ABFD" id="Connecteur droit 4" o:spid="_x0000_s1026" style="position:absolute;z-index:251659264;visibility:visible;mso-wrap-style:square;mso-width-percent:0;mso-height-percent:0;mso-wrap-distance-left:9pt;mso-wrap-distance-top:0;mso-wrap-distance-right:9pt;mso-wrap-distance-bottom:0;mso-position-horizontal:absolute;mso-position-horizontal-relative:text;mso-position-vertical:absolute;mso-position-vertical-relative:text;mso-width-percent:0;mso-height-percent:0;mso-width-relative:margin;mso-height-relative:margin" from="66.7pt,4.75pt" to="161.95pt,4.75pt" o:gfxdata="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" strokecolor="black [3200]" strokeweight=".5pt">
-                      <v:stroke joinstyle="miter"/>
-                    </v:line>
-                  </w:pict>
-                </mc:Fallback>
-              </mc:AlternateContent>
-            </w:r>
-            <w:r>
-              <w:rPr>
-                <w:sz w:val="16"/>
-                <w:szCs w:val="16"/>
-              </w:rPr>
-              <w:t>Nom P</w:t>
-            </w:r>
-          </w:p>
-        </w:tc>
-      </w:tr>
-      <w:tr>
-        <w:trPr>
-          <w:trHeight w:val="272"/>
-        </w:trPr>
-        <w:tc>
-          <w:tcPr>
-            <w:tcW w:w="1413" w:type="dxa"/>
-          </w:tcPr>
-          <w:p>
-            <w:pPr>
-              <w:rPr>
-                <w:sz w:val="16"/>
-                <w:szCs w:val="16"/>
-              </w:rPr>
-            </w:pPr>
-          </w:p>
-        </w:tc>
-      </w:tr>
-      <w:tr>
-        <w:trPr>
-          <w:trHeight w:val="272"/>
-        </w:trPr>
-        <w:tc>
-          <w:tcPr>
-            <w:tcW w:w="1413" w:type="dxa"/>
-          </w:tcPr>
-          <w:p>
-            <w:pPr>
-              <w:rPr>
-                <w:sz w:val="16"/>
-                <w:szCs w:val="16"/>
-              </w:rPr>
-            </w:pPr>
-          </w:p>
-        </w:tc>
-      </w:tr>
-      <w:tr>
-        <w:trPr>
-          <w:trHeight w:val="272"/>
-        </w:trPr>
-        <w:tc>
-          <w:tcPr>
-            <w:tcW w:w="1413" w:type="dxa"/>
-          </w:tcPr>
-          <w:p>
-            <w:pPr>
-              <w:rPr>
-                <w:sz w:val="16"/>
-                <w:szCs w:val="16"/>
-              </w:rPr>
-            </w:pPr>
-          </w:p>
-        </w:tc>
-      </w:tr>
-    </w:tbl>
-    <w:tbl>
-      <w:tblPr>
-        <w:tblStyle w:val="Grilledutableau"/>
-        <w:tblpPr w:leftFromText="141" w:rightFromText="141" w:vertAnchor="text" w:horzAnchor="page" w:tblpX="4756" w:tblpY="24"/>
-        <w:tblW w:w="0" w:type="auto"/>
-        <w:tblLook w:val="04A0" w:firstRow="1" w:lastRow="0" w:firstColumn="1" w:lastColumn="0" w:noHBand="0" w:noVBand="1"/>
-      </w:tblPr>
-      <w:tblGrid>
-        <w:gridCol w:w="1537"/>
-      </w:tblGrid>
-      <w:tr>
-        <w:trPr>
-          <w:trHeight w:val="410"/>
-        </w:trPr>
-        <w:tc>
-          <w:tcPr>
-            <w:tcW w:w="1443" w:type="dxa"/>
-          </w:tcPr>
-          <w:p>
-            <w:pPr>
-              <w:rPr>
-                <w:b/>
-                <w:bCs/>
-              </w:rPr>
-            </w:pPr>
-            <w:r>
-              <w:rPr>
-                <w:b/>
-                <w:bCs/>
-              </w:rPr>
-              <w:t xml:space="preserve">Consultation </w:t>
-            </w:r>
-          </w:p>
-        </w:tc>
-      </w:tr>
-      <w:tr>
-        <w:trPr>
-          <w:trHeight w:val="274"/>
-        </w:trPr>
-        <w:tc>
-          <w:tcPr>
-            <w:tcW w:w="1443" w:type="dxa"/>
-          </w:tcPr>
-          <w:p>
-            <w:pPr>
-              <w:rPr>
-                <w:sz w:val="16"/>
-                <w:szCs w:val="16"/>
-              </w:rPr>
-            </w:pPr>
-            <w:r>
-              <w:rPr>
-                <w:noProof/>
-                <w:sz w:val="16"/>
-                <w:szCs w:val="16"/>
-              </w:rPr>
-              <mc:AlternateContent>
-                <mc:Choice Requires="wps">
-                  <w:drawing>
-                    <wp:anchor distT="0" distB="0" distL="114300" distR="114300" simplePos="0" relativeHeight="251660288" behindDoc="0" locked="0" layoutInCell="1" allowOverlap="1" wp14:anchorId="33D556AE" wp14:editId="1A6B1EB0">
-                      <wp:simplePos x="0" y="0"/>
-                      <wp:positionH relativeFrom="column">
-                        <wp:posOffset>861695</wp:posOffset>
-                      </wp:positionH>
-                      <wp:positionV relativeFrom="paragraph">
-                        <wp:posOffset>96520</wp:posOffset>
-                      </wp:positionV>
-                      <wp:extent cx="1238250" cy="0"/>
-                      <wp:effectExtent l="0" t="0" r="0" b="0"/>
-                      <wp:wrapNone/>
-                      <wp:docPr id="1347311262" name="Connecteur droit 4"/>
-                      <wp:cNvGraphicFramePr/>
-                      <a:graphic xmlns:a="http://schemas.openxmlformats.org/drawingml/2006/main">
-                        <a:graphicData uri="http://schemas.microsoft.com/office/word/2010/wordprocessingShape">
-                          <wps:wsp>
-                            <wps:cNvCnPr/>
-                            <wps:spPr>
-                              <a:xfrm flipV="1">
-                                <a:off x="0" y="0"/>
-                                <a:ext cx="1238250" cy="0"/>
-                              </a:xfrm>
-                              <a:prstGeom prst="line">
-                                <a:avLst/>
-                              </a:prstGeom>
-                            </wps:spPr>
-                            <wps:style>
-                              <a:lnRef idx="1">
-                                <a:schemeClr val="dk1"/>
-                              </a:lnRef>
-                              <a:fillRef idx="0">
-                                <a:schemeClr val="dk1"/>
-                              </a:fillRef>
-                              <a:effectRef idx="0">
-                                <a:schemeClr val="dk1"/>
-                              </a:effectRef>
-                              <a:fontRef idx="minor">
-                                <a:schemeClr val="tx1"/>
-                              </a:fontRef>
-                            </wps:style>
-                            <wps:bodyPr/>
-                          </wps:wsp>
-                        </a:graphicData>
-                      </a:graphic>
-                      <wp14:sizeRelH relativeFrom="margin">
-                        <wp14:pctWidth>0</wp14:pctWidth>
-                      </wp14:sizeRelH>
-                      <wp14:sizeRelV relativeFrom="margin">
-                        <wp14:pctHeight>0</wp14:pctHeight>
-                      </wp14:sizeRelV>
-                    </wp:anchor>
-                  </w:drawing>
-                </mc:Choice>
-                <mc:Fallback>
-                  <w:pict>
-                    <v:line w14:anchorId="3DBFC039" id="Connecteur droit 4" o:spid="_x0000_s1026" style="position:absolute;flip:y;z-index:251660288;visibility:visible;mso-wrap-style:square;mso-width-percent:0;mso-height-percent:0;mso-wrap-distance-left:9pt;mso-wrap-distance-top:0;mso-wrap-distance-right:9pt;mso-wrap-distance-bottom:0;mso-position-horizontal:absolute;mso-position-horizontal-relative:text;mso-position-vertical:absolute;mso-position-vertical-relative:text;mso-width-percent:0;mso-height-percent:0;mso-width-relative:margin;mso-height-relative:margin" from="67.85pt,7.6pt" to="165.35pt,7.6pt" o:gfxdata="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" strokecolor="black [3200]" strokeweight=".5pt">
-                      <v:stroke joinstyle="miter"/>
-                    </v:line>
-                  </w:pict>
-                </mc:Fallback>
-              </mc:AlternateContent>
-            </w:r>
-            <w:proofErr w:type="spellStart"/>
-            <w:r>
-              <w:rPr>
-                <w:sz w:val="16"/>
-                <w:szCs w:val="16"/>
-              </w:rPr>
-              <w:t>Id_</w:t>
-            </w:r>
-            <w:r>
-              <w:rPr>
-                <w:sz w:val="16"/>
-                <w:szCs w:val="16"/>
-              </w:rPr>
-              <w:t>C</w:t>
-            </w:r>
-            <w:proofErr w:type="spellEnd"/>
-          </w:p>
-        </w:tc>
-      </w:tr>
-      <w:tr>
-        <w:trPr>
-          <w:trHeight w:val="274"/>
-        </w:trPr>
-        <w:tc>
-          <w:tcPr>
-            <w:tcW w:w="1443" w:type="dxa"/>
-          </w:tcPr>
-          <w:p>
-            <w:pPr>
-              <w:rPr>
-                <w:noProof/>
-                <w:sz w:val="16"/>
-                <w:szCs w:val="16"/>
-              </w:rPr>
-            </w:pPr>
-            <w:r>
-              <w:rPr>
-                <w:noProof/>
-                <w:sz w:val="16"/>
-                <w:szCs w:val="16"/>
-              </w:rPr>
-              <w:t>NomD</w:t>
-            </w:r>
-          </w:p>
-        </w:tc>
-      </w:tr>
-      <w:tr>
-        <w:trPr>
-          <w:trHeight w:val="274"/>
-        </w:trPr>
-        <w:tc>
-          <w:tcPr>
-            <w:tcW w:w="1443" w:type="dxa"/>
-          </w:tcPr>
-          <w:p>
-            <w:pPr>
-              <w:rPr>
-                <w:noProof/>
-                <w:sz w:val="16"/>
-                <w:szCs w:val="16"/>
-              </w:rPr>
-            </w:pPr>
-          </w:p>
-        </w:tc>
-      </w:tr>
-      <w:tr>
-        <w:trPr>
-          <w:trHeight w:val="274"/>
-        </w:trPr>
-        <w:tc>
-          <w:tcPr>
-            <w:tcW w:w="1443" w:type="dxa"/>
-          </w:tcPr>
-          <w:p>
-            <w:pPr>
-              <w:rPr>
-                <w:noProof/>
-                <w:sz w:val="16"/>
-                <w:szCs w:val="16"/>
-              </w:rPr>
-            </w:pPr>
-          </w:p>
-        </w:tc>
-      </w:tr>
-      <w:tr>
-        <w:trPr>
-          <w:trHeight w:val="274"/>
-        </w:trPr>
-        <w:tc>
-          <w:tcPr>
-            <w:tcW w:w="1443" w:type="dxa"/>
-          </w:tcPr>
-          <w:p>
-            <w:pPr>
-              <w:rPr>
-                <w:noProof/>
-                <w:sz w:val="16"/>
-                <w:szCs w:val="16"/>
-              </w:rPr>
-            </w:pPr>
-          </w:p>
-        </w:tc>
-      </w:tr>
-    </w:tbl>
-    <w:tbl>
-      <w:tblPr>
-        <w:tblStyle w:val="Grilledutableau"/>
-        <w:tblpPr w:leftFromText="141" w:rightFromText="141" w:vertAnchor="text" w:horzAnchor="page" w:tblpX="8191" w:tblpY="24"/>
-        <w:tblW w:w="0" w:type="auto"/>
-        <w:tblLook w:val="04A0" w:firstRow="1" w:lastRow="0" w:firstColumn="1" w:lastColumn="0" w:noHBand="0" w:noVBand="1"/>
-      </w:tblPr>
-      <w:tblGrid>
-        <w:gridCol w:w="1443"/>
-      </w:tblGrid>
-      <w:tr>
-        <w:tc>
-          <w:tcPr>
-            <w:tcW w:w="1443" w:type="dxa"/>
-          </w:tcPr>
-          <w:p>
-            <w:pPr>
-              <w:rPr>
-                <w:b/>
-                <w:bCs/>
-              </w:rPr>
-            </w:pPr>
-            <w:r>
-              <w:rPr>
-                <w:b/>
-                <w:bCs/>
-              </w:rPr>
-              <w:t xml:space="preserve">Médecin </w:t>
-            </w:r>
-          </w:p>
-        </w:tc>
-      </w:tr>
-      <w:tr>
-        <w:tc>
-          <w:tcPr>
-            <w:tcW w:w="1443" w:type="dxa"/>
-          </w:tcPr>
-          <w:p>
-            <w:pPr>
-              <w:rPr>
-                <w:sz w:val="16"/>
-                <w:szCs w:val="16"/>
-              </w:rPr>
-            </w:pPr>
-            <w:proofErr w:type="spellStart"/>
-            <w:r>
-              <w:rPr>
-                <w:sz w:val="16"/>
-                <w:szCs w:val="16"/>
-              </w:rPr>
-              <w:t>Id_</w:t>
-            </w:r>
-            <w:r>
-              <w:rPr>
-                <w:sz w:val="16"/>
-                <w:szCs w:val="16"/>
-              </w:rPr>
-              <w:t>D</w:t>
-            </w:r>
-            <w:proofErr w:type="spellEnd"/>
-          </w:p>
-        </w:tc>
-      </w:tr>
-      <w:tr>
-        <w:tc>
-          <w:tcPr>
-            <w:tcW w:w="1443" w:type="dxa"/>
-          </w:tcPr>
-          <w:p>
-            <w:pPr>
-              <w:rPr>
-                <w:sz w:val="16"/>
-                <w:szCs w:val="16"/>
-              </w:rPr>
-            </w:pPr>
-            <w:proofErr w:type="spellStart"/>
-            <w:r>
-              <w:rPr>
-                <w:sz w:val="16"/>
-                <w:szCs w:val="16"/>
-              </w:rPr>
-              <w:t>NomD</w:t>
-            </w:r>
-            <w:proofErr w:type="spellEnd"/>
-          </w:p>
-        </w:tc>
-      </w:tr>
-      <w:tr>
-        <w:tc>
-          <w:tcPr>
-            <w:tcW w:w="1443" w:type="dxa"/>
-          </w:tcPr>
-          <w:p>
-            <w:pPr>
-              <w:rPr>
-                <w:sz w:val="16"/>
-                <w:szCs w:val="16"/>
-              </w:rPr>
-            </w:pPr>
-          </w:p>
-        </w:tc>
-      </w:tr>
-      <w:tr>
-        <w:tc>
-          <w:tcPr>
-            <w:tcW w:w="1443" w:type="dxa"/>
-          </w:tcPr>
-          <w:p>
-            <w:pPr>
-              <w:rPr>
-                <w:sz w:val="16"/>
-                <w:szCs w:val="16"/>
-              </w:rPr>
-            </w:pPr>
-          </w:p>
-        </w:tc>
-      </w:tr>
-      <w:tr>
-        <w:trPr>
-          <w:trHeight w:val="130"/>
-        </w:trPr>
-        <w:tc>
-          <w:tcPr>
-            <w:tcW w:w="1443" w:type="dxa"/>
-          </w:tcPr>
-          <w:p>
-            <w:pPr>
-              <w:rPr>
-                <w:sz w:val="16"/>
-                <w:szCs w:val="16"/>
-              </w:rPr>
-            </w:pPr>
-          </w:p>
-        </w:tc>
-      </w:tr>
-    </w:tbl>
-    <w:p>
-      <w:pPr>
-        <w:tabs>
-          <w:tab w:val="left" w:pos="2955"/>
-        </w:tabs>
-      </w:pPr>
-      <w:r>
-        <w:rPr>
-          <w:noProof/>
-        </w:rPr>
-        <mc:AlternateContent>
-          <mc:Choice Requires="wps">
-            <w:drawing>
-              <wp:anchor distT="0" distB="0" distL="114300" distR="114300" simplePos="0" relativeHeight="251665408" behindDoc="0" locked="0" layoutInCell="1" allowOverlap="1" wp14:anchorId="1A8518BC" wp14:editId="7F12B31E">
-                <wp:simplePos x="0" y="0"/>
-                <wp:positionH relativeFrom="column">
-                  <wp:posOffset>3875405</wp:posOffset>
-                </wp:positionH>
-                <wp:positionV relativeFrom="paragraph">
-                  <wp:posOffset>100330</wp:posOffset>
-                </wp:positionV>
-                <wp:extent cx="361950" cy="266700"/>
-                <wp:effectExtent l="0" t="0" r="0" b="0"/>
-                <wp:wrapNone/>
-                <wp:docPr id="2004698360" name="Zone de texte 5"/>
-                <wp:cNvGraphicFramePr/>
-                <a:graphic xmlns:a="http://schemas.openxmlformats.org/drawingml/2006/main">
-                  <a:graphicData uri="http://schemas.microsoft.com/office/word/2010/wordprocessingShape">
-                    <wps:wsp>
-                      <wps:cNvSpPr txBox="1"/>
-                      <wps:spPr>
-                        <a:xfrm>
-                          <a:off x="0" y="0"/>
-                          <a:ext cx="361950" cy="266700"/>
-                        </a:xfrm>
-                        <a:prstGeom prst="rect">
-                          <a:avLst/>
-                        </a:prstGeom>
-                        <a:solidFill>
-                          <a:schemeClr val="lt1"/>
-                        </a:solidFill>
-                        <a:ln w="6350">
-                          <a:noFill/>
-                        </a:ln>
-                      </wps:spPr>
-                      <wps:txbx>
-                        <w:txbxContent>
-                          <w:p>
-                            <w:pPr>
-                              <w:rPr>
-                                <w:sz w:val="16"/>
-                                <w:szCs w:val="16"/>
-                              </w:rPr>
-                            </w:pPr>
-                            <w:r>
-                              <w:rPr>
-                                <w:sz w:val="16"/>
-                                <w:szCs w:val="16"/>
-                              </w:rPr>
-                              <w:t>1, 1</w:t>
-                            </w:r>
-                          </w:p>
-                        </w:txbxContent>
-                      </wps:txbx>
-                      <wps:bodyPr rot="0" spcFirstLastPara="0" vertOverflow="overflow" horzOverflow="overflow" vert="horz" wrap="square" lIns="91440" tIns="45720" rIns="91440" bIns="45720" numCol="1" spcCol="0" rtlCol="0" fromWordArt="0" anchor="t" anchorCtr="0" forceAA="0" compatLnSpc="1">
-                        <a:prstTxWarp prst="textNoShape">
-                          <a:avLst/>
-                        </a:prstTxWarp>
-                        <a:noAutofit/>
-                      </wps:bodyPr>
-                    </wps:wsp>
-                  </a:graphicData>
-                </a:graphic>
-                <wp14:sizeRelH relativeFrom="margin">
-                  <wp14:pctWidth>0</wp14:pctWidth>
-                </wp14:sizeRelH>
-                <wp14:sizeRelV relativeFrom="margin">
-                  <wp14:pctHeight>0</wp14:pctHeight>
-                </wp14:sizeRelV>
-              </wp:anchor>
-            </w:drawing>
-          </mc:Choice>
-          <mc:Fallback>
-            <w:pict>
-              <v:shapetype w14:anchorId="1A8518BC" id="_x0000_t202" coordsize="21600,21600" o:spt="202" path="m,l,21600r21600,l21600,xe">
-                <v:stroke joinstyle="miter"/>
-                <v:path gradientshapeok="t" o:connecttype="rect"/>
-              </v:shapetype>
-              <v:shape id="Zone de texte 5" o:spid="_x0000_s1026" type="#_x0000_t202" style="position:absolute;margin-left:305.15pt;margin-top:7.9pt;width:28.5pt;height:21pt;z-index:251665408;visibility:visible;mso-wrap-style:square;mso-width-percent:0;mso-height-percent:0;mso-wrap-distance-left:9pt;mso-wrap-distance-top:0;mso-wrap-distance-right:9pt;mso-wrap-distance-bottom:0;mso-position-horizontal:absolute;mso-position-horizontal-relative:text;mso-position-vertical:absolute;mso-position-vertical-relative:text;mso-width-percent:0;mso-height-percent:0;mso-width-relative:margin;mso-height-relative:margin;v-text-anchor:top" o:gfxdata="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" fillcolor="white [3201]" stroked="f" strokeweight=".5pt">
-                <v:textbox>
-                  <w:txbxContent>
-                    <w:p>
-                      <w:pPr>
-                        <w:rPr>
-                          <w:sz w:val="16"/>
-                          <w:szCs w:val="16"/>
-                        </w:rPr>
-                      </w:pPr>
-                      <w:r>
-                        <w:rPr>
-                          <w:sz w:val="16"/>
-                          <w:szCs w:val="16"/>
-                        </w:rPr>
-                        <w:t>1, 1</w:t>
-                      </w:r>
-                    </w:p>
-                  </w:txbxContent>
-                </v:textbox>
-              </v:shape>
-            </w:pict>
-          </mc:Fallback>
-        </mc:AlternateContent>
-      </w:r>
-      <w:r>
-        <w:rPr>
-          <w:noProof/>
-        </w:rPr>
-        <mc:AlternateContent>
-          <mc:Choice Requires="wps">
-            <w:drawing>
-              <wp:anchor distT="0" distB="0" distL="114300" distR="114300" simplePos="0" relativeHeight="251664384" behindDoc="0" locked="0" layoutInCell="1" allowOverlap="1" wp14:anchorId="0B6E8967" wp14:editId="2A99DF81">
-                <wp:simplePos x="0" y="0"/>
-                <wp:positionH relativeFrom="column">
-                  <wp:posOffset>3113405</wp:posOffset>
-                </wp:positionH>
-                <wp:positionV relativeFrom="paragraph">
-                  <wp:posOffset>90805</wp:posOffset>
-                </wp:positionV>
-                <wp:extent cx="361950" cy="266700"/>
-                <wp:effectExtent l="0" t="0" r="0" b="0"/>
-                <wp:wrapNone/>
-                <wp:docPr id="1524248725" name="Zone de texte 5"/>
-                <wp:cNvGraphicFramePr/>
-                <a:graphic xmlns:a="http://schemas.openxmlformats.org/drawingml/2006/main">
-                  <a:graphicData uri="http://schemas.microsoft.com/office/word/2010/wordprocessingShape">
-                    <wps:wsp>
-                      <wps:cNvSpPr txBox="1"/>
-                      <wps:spPr>
-                        <a:xfrm>
-                          <a:off x="0" y="0"/>
-                          <a:ext cx="361950" cy="266700"/>
-                        </a:xfrm>
-                        <a:prstGeom prst="rect">
-                          <a:avLst/>
-                        </a:prstGeom>
-                        <a:solidFill>
-                          <a:schemeClr val="lt1"/>
-                        </a:solidFill>
-                        <a:ln w="6350">
-                          <a:noFill/>
-                        </a:ln>
-                      </wps:spPr>
-                      <wps:txbx>
-                        <w:txbxContent>
-                          <w:p>
-                            <w:pPr>
-                              <w:rPr>
-                                <w:sz w:val="16"/>
-                                <w:szCs w:val="16"/>
-                              </w:rPr>
-                            </w:pPr>
-                            <w:r>
-                              <w:rPr>
-                                <w:sz w:val="16"/>
-                                <w:szCs w:val="16"/>
-                              </w:rPr>
-                              <w:t>1, n</w:t>
-                            </w:r>
-                          </w:p>
-                        </w:txbxContent>
-                      </wps:txbx>
-                      <wps:bodyPr rot="0" spcFirstLastPara="0" vertOverflow="overflow" horzOverflow="overflow" vert="horz" wrap="square" lIns="91440" tIns="45720" rIns="91440" bIns="45720" numCol="1" spcCol="0" rtlCol="0" fromWordArt="0" anchor="t" anchorCtr="0" forceAA="0" compatLnSpc="1">
-                        <a:prstTxWarp prst="textNoShape">
-                          <a:avLst/>
-                        </a:prstTxWarp>
-                        <a:noAutofit/>
-                      </wps:bodyPr>
-                    </wps:wsp>
-                  </a:graphicData>
-                </a:graphic>
-                <wp14:sizeRelH relativeFrom="margin">
-                  <wp14:pctWidth>0</wp14:pctWidth>
-                </wp14:sizeRelH>
-                <wp14:sizeRelV relativeFrom="margin">
-                  <wp14:pctHeight>0</wp14:pctHeight>
-                </wp14:sizeRelV>
-              </wp:anchor>
-            </w:drawing>
-          </mc:Choice>
-          <mc:Fallback>
-            <w:pict>
-              <v:shape w14:anchorId="0B6E8967" id="_x0000_s1027" type="#_x0000_t202" style="position:absolute;margin-left:245.15pt;margin-top:7.15pt;width:28.5pt;height:21pt;z-index:251664384;visibility:visible;mso-wrap-style:square;mso-width-percent:0;mso-height-percent:0;mso-wrap-distance-left:9pt;mso-wrap-distance-top:0;mso-wrap-distance-right:9pt;mso-wrap-distance-bottom:0;mso-position-horizontal:absolute;mso-position-horizontal-relative:text;mso-position-vertical:absolute;mso-position-vertical-relative:text;mso-width-percent:0;mso-height-percent:0;mso-width-relative:margin;mso-height-relative:margin;v-text-anchor:top" o:gfxdata="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" fillcolor="white [3201]" stroked="f" strokeweight=".5pt">
-                <v:textbox>
-                  <w:txbxContent>
-                    <w:p>
-                      <w:pPr>
-                        <w:rPr>
-                          <w:sz w:val="16"/>
-                          <w:szCs w:val="16"/>
-                        </w:rPr>
-                      </w:pPr>
-                      <w:r>
-                        <w:rPr>
-                          <w:sz w:val="16"/>
-                          <w:szCs w:val="16"/>
-                        </w:rPr>
-                        <w:t>1, n</w:t>
-                      </w:r>
-                    </w:p>
-                  </w:txbxContent>
-                </v:textbox>
-              </v:shape>
-            </w:pict>
-          </mc:Fallback>
-        </mc:AlternateContent>
-      </w:r>
-      <w:r>
-        <w:rPr>
-          <w:noProof/>
-        </w:rPr>
-        <mc:AlternateContent>
-          <mc:Choice Requires="wps">
-            <w:drawing>
-              <wp:anchor distT="0" distB="0" distL="114300" distR="114300" simplePos="0" relativeHeight="251663360" behindDoc="0" locked="0" layoutInCell="1" allowOverlap="1" wp14:anchorId="6C201C58" wp14:editId="26EC5CEC">
-                <wp:simplePos x="0" y="0"/>
-                <wp:positionH relativeFrom="column">
-                  <wp:posOffset>1733550</wp:posOffset>
-                </wp:positionH>
-                <wp:positionV relativeFrom="paragraph">
-                  <wp:posOffset>184785</wp:posOffset>
-                </wp:positionV>
-                <wp:extent cx="361950" cy="266700"/>
-                <wp:effectExtent l="0" t="0" r="0" b="0"/>
-                <wp:wrapNone/>
-                <wp:docPr id="1645758434" name="Zone de texte 5"/>
-                <wp:cNvGraphicFramePr/>
-                <a:graphic xmlns:a="http://schemas.openxmlformats.org/drawingml/2006/main">
-                  <a:graphicData uri="http://schemas.microsoft.com/office/word/2010/wordprocessingShape">
-                    <wps:wsp>
-                      <wps:cNvSpPr txBox="1"/>
-                      <wps:spPr>
-                        <a:xfrm>
-                          <a:off x="0" y="0"/>
-                          <a:ext cx="361950" cy="266700"/>
-                        </a:xfrm>
-                        <a:prstGeom prst="rect">
-                          <a:avLst/>
-                        </a:prstGeom>
-                        <a:solidFill>
-                          <a:schemeClr val="lt1"/>
-                        </a:solidFill>
-                        <a:ln w="6350">
-                          <a:noFill/>
-                        </a:ln>
-                      </wps:spPr>
-                      <wps:txbx>
-                        <w:txbxContent>
-                          <w:p>
-                            <w:pPr>
-                              <w:rPr>
-                                <w:sz w:val="16"/>
-                                <w:szCs w:val="16"/>
-                              </w:rPr>
-                            </w:pPr>
-                            <w:r>
-                              <w:rPr>
-                                <w:sz w:val="16"/>
-                                <w:szCs w:val="16"/>
-                              </w:rPr>
-                              <w:t>1, 1</w:t>
-                            </w:r>
-                          </w:p>
-                        </w:txbxContent>
-                      </wps:txbx>
-                      <wps:bodyPr rot="0" spcFirstLastPara="0" vertOverflow="overflow" horzOverflow="overflow" vert="horz" wrap="square" lIns="91440" tIns="45720" rIns="91440" bIns="45720" numCol="1" spcCol="0" rtlCol="0" fromWordArt="0" anchor="t" anchorCtr="0" forceAA="0" compatLnSpc="1">
-                        <a:prstTxWarp prst="textNoShape">
-                          <a:avLst/>
-                        </a:prstTxWarp>
-                        <a:noAutofit/>
-                      </wps:bodyPr>
-                    </wps:wsp>
-                  </a:graphicData>
-                </a:graphic>
-                <wp14:sizeRelH relativeFrom="margin">
-                  <wp14:pctWidth>0</wp14:pctWidth>
-                </wp14:sizeRelH>
-                <wp14:sizeRelV relativeFrom="margin">
-                  <wp14:pctHeight>0</wp14:pctHeight>
-                </wp14:sizeRelV>
-              </wp:anchor>
-            </w:drawing>
-          </mc:Choice>
-          <mc:Fallback>
-            <w:pict>
-              <v:shape w14:anchorId="6C201C58" id="_x0000_s1028" type="#_x0000_t202" style="position:absolute;margin-left:136.5pt;margin-top:14.55pt;width:28.5pt;height:21pt;z-index:251663360;visibility:visible;mso-wrap-style:square;mso-width-percent:0;mso-height-percent:0;mso-wrap-distance-left:9pt;mso-wrap-distance-top:0;mso-wrap-distance-right:9pt;mso-wrap-distance-bottom:0;mso-position-horizontal:absolute;mso-position-horizontal-relative:text;mso-position-vertical:absolute;mso-position-vertical-relative:text;mso-width-percent:0;mso-height-percent:0;mso-width-relative:margin;mso-height-relative:margin;v-text-anchor:top" o:gfxdata="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" fillcolor="white [3201]" stroked="f" strokeweight=".5pt">
-                <v:textbox>
-                  <w:txbxContent>
-                    <w:p>
-                      <w:pPr>
-                        <w:rPr>
-                          <w:sz w:val="16"/>
-                          <w:szCs w:val="16"/>
-                        </w:rPr>
-                      </w:pPr>
-                      <w:r>
-                        <w:rPr>
-                          <w:sz w:val="16"/>
-                          <w:szCs w:val="16"/>
-                        </w:rPr>
-                        <w:t>1, 1</w:t>
-                      </w:r>
-                    </w:p>
-                  </w:txbxContent>
-                </v:textbox>
-              </v:shape>
-            </w:pict>
-          </mc:Fallback>
-        </mc:AlternateContent>
-      </w:r>
-      <w:r>
-        <w:rPr>
-          <w:noProof/>
-        </w:rPr>
-        <mc:AlternateContent>
-          <mc:Choice Requires="wps">
-            <w:drawing>
-              <wp:anchor distT="0" distB="0" distL="114300" distR="114300" simplePos="0" relativeHeight="251662336" behindDoc="0" locked="0" layoutInCell="1" allowOverlap="1" wp14:anchorId="54B59470" wp14:editId="550C6A32">
-                <wp:simplePos x="0" y="0"/>
-                <wp:positionH relativeFrom="column">
-                  <wp:posOffset>1033781</wp:posOffset>
-                </wp:positionH>
-                <wp:positionV relativeFrom="paragraph">
-                  <wp:posOffset>194945</wp:posOffset>
-                </wp:positionV>
-                <wp:extent cx="361950" cy="266700"/>
-                <wp:effectExtent l="0" t="0" r="0" b="0"/>
-                <wp:wrapNone/>
-                <wp:docPr id="1043218778" name="Zone de texte 5"/>
-                <wp:cNvGraphicFramePr/>
-                <a:graphic xmlns:a="http://schemas.openxmlformats.org/drawingml/2006/main">
-                  <a:graphicData uri="http://schemas.microsoft.com/office/word/2010/wordprocessingShape">
-                    <wps:wsp>
-                      <wps:cNvSpPr txBox="1"/>
-                      <wps:spPr>
-                        <a:xfrm>
-                          <a:off x="0" y="0"/>
-                          <a:ext cx="361950" cy="266700"/>
-                        </a:xfrm>
-                        <a:prstGeom prst="rect">
-                          <a:avLst/>
-                        </a:prstGeom>
-                        <a:solidFill>
-                          <a:schemeClr val="lt1"/>
-                        </a:solidFill>
-                        <a:ln w="6350">
-                          <a:noFill/>
-                        </a:ln>
-                      </wps:spPr>
-                      <wps:txbx>
-                        <w:txbxContent>
-                          <w:p>
-                            <w:pPr>
-                              <w:rPr>
-                                <w:sz w:val="16"/>
-                                <w:szCs w:val="16"/>
-                              </w:rPr>
-                            </w:pPr>
-                            <w:r>
-                              <w:rPr>
-                                <w:sz w:val="16"/>
-                                <w:szCs w:val="16"/>
-                              </w:rPr>
-                              <w:t>1, 1</w:t>
-                            </w:r>
-                          </w:p>
-                        </w:txbxContent>
-                      </wps:txbx>
-                      <wps:bodyPr rot="0" spcFirstLastPara="0" vertOverflow="overflow" horzOverflow="overflow" vert="horz" wrap="square" lIns="91440" tIns="45720" rIns="91440" bIns="45720" numCol="1" spcCol="0" rtlCol="0" fromWordArt="0" anchor="t" anchorCtr="0" forceAA="0" compatLnSpc="1">
-                        <a:prstTxWarp prst="textNoShape">
-                          <a:avLst/>
-                        </a:prstTxWarp>
-                        <a:noAutofit/>
-                      </wps:bodyPr>
-                    </wps:wsp>
-                  </a:graphicData>
-                </a:graphic>
-                <wp14:sizeRelH relativeFrom="margin">
-                  <wp14:pctWidth>0</wp14:pctWidth>
-                </wp14:sizeRelH>
-                <wp14:sizeRelV relativeFrom="margin">
-                  <wp14:pctHeight>0</wp14:pctHeight>
-                </wp14:sizeRelV>
-              </wp:anchor>
-            </w:drawing>
-          </mc:Choice>
-          <mc:Fallback>
-            <w:pict>
-              <v:shape w14:anchorId="54B59470" id="_x0000_s1029" type="#_x0000_t202" style="position:absolute;margin-left:81.4pt;margin-top:15.35pt;width:28.5pt;height:21pt;z-index:251662336;visibility:visible;mso-wrap-style:square;mso-width-percent:0;mso-height-percent:0;mso-wrap-distance-left:9pt;mso-wrap-distance-top:0;mso-wrap-distance-right:9pt;mso-wrap-distance-bottom:0;mso-position-horizontal:absolute;mso-position-horizontal-relative:text;mso-position-vertical:absolute;mso-position-vertical-relative:text;mso-width-percent:0;mso-height-percent:0;mso-width-relative:margin;mso-height-relative:margin;v-text-anchor:top" o:gfxdata="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" fillcolor="white [3201]" stroked="f" strokeweight=".5pt">
-                <v:textbox>
-                  <w:txbxContent>
-                    <w:p>
-                      <w:pPr>
-                        <w:rPr>
-                          <w:sz w:val="16"/>
-                          <w:szCs w:val="16"/>
-                        </w:rPr>
-                      </w:pPr>
-                      <w:r>
-                        <w:rPr>
-                          <w:sz w:val="16"/>
-                          <w:szCs w:val="16"/>
-                        </w:rPr>
-                        <w:t>1, 1</w:t>
-                      </w:r>
-                    </w:p>
-                  </w:txbxContent>
-                </v:textbox>
-              </v:shape>
-            </w:pict>
-          </mc:Fallback>
-        </mc:AlternateContent>
-      </w:r>
-      <w:r>
-        <w:tab/>
-      </w:r>
-    </w:p>
-    <w:p>
-      <w:pPr>
-        <w:tabs>
-          <w:tab w:val="left" w:pos="2955"/>
-        </w:tabs>
-      </w:pPr>
-      <w:r>
-        <w:t xml:space="preserve">           </w:t>
-      </w:r>
-    </w:p>
-    <w:p>
-      <w:pPr>
-        <w:tabs>
-          <w:tab w:val="left" w:pos="2955"/>
-        </w:tabs>
-      </w:pPr>
-    </w:p>
-    <w:p>
-      <w:r>
-        <w:rPr>
-          <w:noProof/>
-        </w:rPr>
-        <mc:AlternateContent>
-          <mc:Choice Requires="wps">
-            <w:drawing>
-              <wp:anchor distT="0" distB="0" distL="114300" distR="114300" simplePos="0" relativeHeight="251666432" behindDoc="0" locked="0" layoutInCell="1" allowOverlap="1" wp14:anchorId="5852F460" wp14:editId="0175FC84">
-                <wp:simplePos x="0" y="0"/>
-                <wp:positionH relativeFrom="column">
-                  <wp:posOffset>2303780</wp:posOffset>
-                </wp:positionH>
-                <wp:positionV relativeFrom="paragraph">
-                  <wp:posOffset>333375</wp:posOffset>
-                </wp:positionV>
-                <wp:extent cx="361950" cy="266700"/>
-                <wp:effectExtent l="0" t="0" r="0" b="0"/>
-                <wp:wrapNone/>
-                <wp:docPr id="789288477" name="Zone de texte 5"/>
-                <wp:cNvGraphicFramePr/>
-                <a:graphic xmlns:a="http://schemas.openxmlformats.org/drawingml/2006/main">
-                  <a:graphicData uri="http://schemas.microsoft.com/office/word/2010/wordprocessingShape">
-                    <wps:wsp>
-                      <wps:cNvSpPr txBox="1"/>
-                      <wps:spPr>
-                        <a:xfrm>
-                          <a:off x="0" y="0"/>
-                          <a:ext cx="361950" cy="266700"/>
-                        </a:xfrm>
-                        <a:prstGeom prst="rect">
-                          <a:avLst/>
-                        </a:prstGeom>
-                        <a:solidFill>
-                          <a:schemeClr val="lt1"/>
-                        </a:solidFill>
-                        <a:ln w="6350">
-                          <a:noFill/>
-                        </a:ln>
-                      </wps:spPr>
-                      <wps:txbx>
-                        <w:txbxContent>
-                          <w:p>
-                            <w:pPr>
-                              <w:rPr>
-                                <w:sz w:val="16"/>
-                                <w:szCs w:val="16"/>
-                              </w:rPr>
-                            </w:pPr>
-                            <w:r>
-                              <w:rPr>
-                                <w:sz w:val="16"/>
-                                <w:szCs w:val="16"/>
-                              </w:rPr>
-                              <w:t>1, n</w:t>
-                            </w:r>
-                          </w:p>
-                        </w:txbxContent>
-                      </wps:txbx>
-                      <wps:bodyPr rot="0" spcFirstLastPara="0" vertOverflow="overflow" horzOverflow="overflow" vert="horz" wrap="square" lIns="91440" tIns="45720" rIns="91440" bIns="45720" numCol="1" spcCol="0" rtlCol="0" fromWordArt="0" anchor="t" anchorCtr="0" forceAA="0" compatLnSpc="1">
-                        <a:prstTxWarp prst="textNoShape">
-                          <a:avLst/>
-                        </a:prstTxWarp>
-                        <a:noAutofit/>
-                      </wps:bodyPr>
-                    </wps:wsp>
-                  </a:graphicData>
-                </a:graphic>
-                <wp14:sizeRelH relativeFrom="margin">
-                  <wp14:pctWidth>0</wp14:pctWidth>
-                </wp14:sizeRelH>
-                <wp14:sizeRelV relativeFrom="margin">
-                  <wp14:pctHeight>0</wp14:pctHeight>
-                </wp14:sizeRelV>
-              </wp:anchor>
-            </w:drawing>
-          </mc:Choice>
-          <mc:Fallback>
-            <w:pict>
-              <v:shape w14:anchorId="5852F460" id="_x0000_s1030" type="#_x0000_t202" style="position:absolute;margin-left:181.4pt;margin-top:26.25pt;width:28.5pt;height:21pt;z-index:251666432;visibility:visible;mso-wrap-style:square;mso-width-percent:0;mso-height-percent:0;mso-wrap-distance-left:9pt;mso-wrap-distance-top:0;mso-wrap-distance-right:9pt;mso-wrap-distance-bottom:0;mso-position-horizontal:absolute;mso-position-horizontal-relative:text;mso-position-vertical:absolute;mso-position-vertical-relative:text;mso-width-percent:0;mso-height-percent:0;mso-width-relative:margin;mso-height-relative:margin;v-text-anchor:top" o:gfxdata="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" fillcolor="white [3201]" stroked="f" strokeweight=".5pt">
-                <v:textbox>
-                  <w:txbxContent>
-                    <w:p>
-                      <w:pPr>
-                        <w:rPr>
-                          <w:sz w:val="16"/>
-                          <w:szCs w:val="16"/>
-                        </w:rPr>
-                      </w:pPr>
-                      <w:r>
-                        <w:rPr>
-                          <w:sz w:val="16"/>
-                          <w:szCs w:val="16"/>
-                        </w:rPr>
-                        <w:t>1, n</w:t>
-                      </w:r>
-                    </w:p>
-                  </w:txbxContent>
-                </v:textbox>
-              </v:shape>
-            </w:pict>
-          </mc:Fallback>
-        </mc:AlternateContent>
-      </w:r>
-      <w:r>
-        <w:rPr>
-          <w:noProof/>
-        </w:rPr>
-        <mc:AlternateContent>
-          <mc:Choice Requires="wps">
-            <w:drawing>
-              <wp:anchor distT="0" distB="0" distL="114300" distR="114300" simplePos="0" relativeHeight="251661312" behindDoc="0" locked="0" layoutInCell="1" allowOverlap="1" wp14:anchorId="26650E2D" wp14:editId="0DDD8CFF">
-                <wp:simplePos x="0" y="0"/>
-                <wp:positionH relativeFrom="column">
-                  <wp:posOffset>2272030</wp:posOffset>
-                </wp:positionH>
-                <wp:positionV relativeFrom="paragraph">
-                  <wp:posOffset>313689</wp:posOffset>
-                </wp:positionV>
-                <wp:extent cx="0" cy="628650"/>
-                <wp:effectExtent l="0" t="0" r="38100" b="19050"/>
-                <wp:wrapNone/>
-                <wp:docPr id="1123858812" name="Connecteur droit 4"/>
-                <wp:cNvGraphicFramePr/>
-                <a:graphic xmlns:a="http://schemas.openxmlformats.org/drawingml/2006/main">
-                  <a:graphicData uri="http://schemas.microsoft.com/office/word/2010/wordprocessingShape">
-                    <wps:wsp>
-                      <wps:cNvCnPr/>
-                      <wps:spPr>
-                        <a:xfrm flipV="1">
-                          <a:off x="0" y="0"/>
-                          <a:ext cx="0" cy="628650"/>
-                        </a:xfrm>
-                        <a:prstGeom prst="line">
-                          <a:avLst/>
-                        </a:prstGeom>
-                      </wps:spPr>
-                      <wps:style>
-                        <a:lnRef idx="1">
-                          <a:schemeClr val="dk1"/>
-                        </a:lnRef>
-                        <a:fillRef idx="0">
-                          <a:schemeClr val="dk1"/>
-                        </a:fillRef>
-                        <a:effectRef idx="0">
-                          <a:schemeClr val="dk1"/>
-                        </a:effectRef>
-                        <a:fontRef idx="minor">
-                          <a:schemeClr val="tx1"/>
-                        </a:fontRef>
-                      </wps:style>
-                      <wps:bodyPr/>
-                    </wps:wsp>
-                  </a:graphicData>
-                </a:graphic>
-                <wp14:sizeRelH relativeFrom="margin">
-                  <wp14:pctWidth>0</wp14:pctWidth>
-                </wp14:sizeRelH>
-                <wp14:sizeRelV relativeFrom="margin">
-                  <wp14:pctHeight>0</wp14:pctHeight>
-                </wp14:sizeRelV>
-              </wp:anchor>
-            </w:drawing>
-          </mc:Choice>
-          <mc:Fallback>
-            <w:pict>
-              <v:line w14:anchorId="3C5E3C76" id="Connecteur droit 4" o:spid="_x0000_s1026" style="position:absolute;flip:y;z-index:251661312;visibility:visible;mso-wrap-style:square;mso-width-percent:0;mso-height-percent:0;mso-wrap-distance-left:9pt;mso-wrap-distance-top:0;mso-wrap-distance-right:9pt;mso-wrap-distance-bottom:0;mso-position-horizontal:absolute;mso-position-horizontal-relative:text;mso-position-vertical:absolute;mso-position-vertical-relative:text;mso-width-percent:0;mso-height-percent:0;mso-width-relative:margin;mso-height-relative:margin" from="178.9pt,24.7pt" to="178.9pt,74.2pt" o:gfxdata="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" strokecolor="black [3200]" strokeweight=".5pt">
-                <v:stroke joinstyle="miter"/>
-              </v:line>
-            </w:pict>
-          </mc:Fallback>
-        </mc:AlternateContent>
-      </w:r>
-      <w:r>
-        <w:br w:type="textWrapping" w:clear="all"/>
-      </w:r>
-    </w:p>
-    <w:tbl>
-      <w:tblPr>
-        <w:tblStyle w:val="Grilledutableau"/>
-        <w:tblpPr w:leftFromText="141" w:rightFromText="141" w:vertAnchor="text" w:horzAnchor="page" w:tblpX="4246" w:tblpY="564"/>
-        <w:tblW w:w="0" w:type="auto"/>
-        <w:tblLook w:val="04A0" w:firstRow="1" w:lastRow="0" w:firstColumn="1" w:lastColumn="0" w:noHBand="0" w:noVBand="1"/>
-      </w:tblPr>
-      <w:tblGrid>
-        <w:gridCol w:w="1443"/>
-      </w:tblGrid>
-      <w:tr>
-        <w:tc>
-          <w:tcPr>
-            <w:tcW w:w="1443" w:type="dxa"/>
-          </w:tcPr>
-          <w:p>
-            <w:pPr>
-              <w:rPr>
-                <w:b/>
-                <w:bCs/>
-              </w:rPr>
-            </w:pPr>
-            <w:r>
-              <w:rPr>
-                <w:b/>
-                <w:bCs/>
-              </w:rPr>
-              <w:t xml:space="preserve">Patient </w:t>
-            </w:r>
-          </w:p>
-        </w:tc>
-      </w:tr>
-      <w:tr>
-        <w:tc>
-          <w:tcPr>
-            <w:tcW w:w="1443" w:type="dxa"/>
-          </w:tcPr>
-          <w:p>
-            <w:pPr>
-              <w:rPr>
-                <w:sz w:val="16"/>
-                <w:szCs w:val="16"/>
-              </w:rPr>
-            </w:pPr>
-            <w:proofErr w:type="spellStart"/>
-            <w:r>
-              <w:rPr>
-                <w:sz w:val="16"/>
-                <w:szCs w:val="16"/>
-              </w:rPr>
-              <w:t>Id_P</w:t>
-            </w:r>
-            <w:proofErr w:type="spellEnd"/>
-          </w:p>
-        </w:tc>
-      </w:tr>
-      <w:tr>
-        <w:tc>
-          <w:tcPr>
-            <w:tcW w:w="1443" w:type="dxa"/>
-          </w:tcPr>
-          <w:p>
-            <w:pPr>
-              <w:rPr>
-                <w:sz w:val="16"/>
-                <w:szCs w:val="16"/>
-              </w:rPr>
-            </w:pPr>
-            <w:proofErr w:type="spellStart"/>
-            <w:r>
-              <w:rPr>
-                <w:sz w:val="16"/>
-                <w:szCs w:val="16"/>
-              </w:rPr>
-              <w:t>NomP</w:t>
-            </w:r>
-            <w:proofErr w:type="spellEnd"/>
-          </w:p>
-        </w:tc>
-      </w:tr>
-      <w:tr>
-        <w:tc>
-          <w:tcPr>
-            <w:tcW w:w="1443" w:type="dxa"/>
-          </w:tcPr>
-          <w:p>
-            <w:pPr>
-              <w:rPr>
-                <w:sz w:val="16"/>
-                <w:szCs w:val="16"/>
-              </w:rPr>
-            </w:pPr>
-          </w:p>
-        </w:tc>
-      </w:tr>
-      <w:tr>
-        <w:trPr>
-          <w:trHeight w:val="129"/>
-        </w:trPr>
-        <w:tc>
-          <w:tcPr>
-            <w:tcW w:w="1443" w:type="dxa"/>
-          </w:tcPr>
-          <w:p>
-            <w:pPr>
-              <w:rPr>
-                <w:sz w:val="16"/>
-                <w:szCs w:val="16"/>
-              </w:rPr>
-            </w:pPr>
-          </w:p>
-        </w:tc>
-      </w:tr>
-    </w:tbl>
-    <w:p>
-      <w:r>
-        <w:rPr>
-          <w:noProof/>
-        </w:rPr>
-        <mc:AlternateContent>
-          <mc:Choice Requires="wps">
-            <w:drawing>
-              <wp:anchor distT="0" distB="0" distL="114300" distR="114300" simplePos="0" relativeHeight="251667456" behindDoc="0" locked="0" layoutInCell="1" allowOverlap="1" wp14:anchorId="0776DDE8" wp14:editId="762BBF25">
-                <wp:simplePos x="0" y="0"/>
-                <wp:positionH relativeFrom="column">
-                  <wp:posOffset>2300605</wp:posOffset>
-                </wp:positionH>
-                <wp:positionV relativeFrom="paragraph">
-                  <wp:posOffset>85725</wp:posOffset>
-                </wp:positionV>
-                <wp:extent cx="361950" cy="266700"/>
-                <wp:effectExtent l="0" t="0" r="0" b="0"/>
-                <wp:wrapNone/>
-                <wp:docPr id="1116543519" name="Zone de texte 5"/>
-                <wp:cNvGraphicFramePr/>
-                <a:graphic xmlns:a="http://schemas.openxmlformats.org/drawingml/2006/main">
-                  <a:graphicData uri="http://schemas.microsoft.com/office/word/2010/wordprocessingShape">
-                    <wps:wsp>
-                      <wps:cNvSpPr txBox="1"/>
-                      <wps:spPr>
-                        <a:xfrm>
-                          <a:off x="0" y="0"/>
-                          <a:ext cx="361950" cy="266700"/>
-                        </a:xfrm>
-                        <a:prstGeom prst="rect">
-                          <a:avLst/>
-                        </a:prstGeom>
-                        <a:solidFill>
-                          <a:schemeClr val="lt1"/>
-                        </a:solidFill>
-                        <a:ln w="6350">
-                          <a:noFill/>
-                        </a:ln>
-                      </wps:spPr>
-                      <wps:txbx>
-                        <w:txbxContent>
-                          <w:p>
-                            <w:pPr>
-                              <w:rPr>
-                                <w:sz w:val="16"/>
-                                <w:szCs w:val="16"/>
-                              </w:rPr>
-                            </w:pPr>
-                            <w:r>
-                              <w:rPr>
-                                <w:sz w:val="16"/>
-                                <w:szCs w:val="16"/>
-                              </w:rPr>
-                              <w:t>1, 1</w:t>
-                            </w:r>
-                          </w:p>
-                        </w:txbxContent>
-                      </wps:txbx>
-                      <wps:bodyPr rot="0" spcFirstLastPara="0" vertOverflow="overflow" horzOverflow="overflow" vert="horz" wrap="square" lIns="91440" tIns="45720" rIns="91440" bIns="45720" numCol="1" spcCol="0" rtlCol="0" fromWordArt="0" anchor="t" anchorCtr="0" forceAA="0" compatLnSpc="1">
-                        <a:prstTxWarp prst="textNoShape">
-                          <a:avLst/>
-                        </a:prstTxWarp>
-                        <a:noAutofit/>
-                      </wps:bodyPr>
-                    </wps:wsp>
-                  </a:graphicData>
-                </a:graphic>
-                <wp14:sizeRelH relativeFrom="margin">
-                  <wp14:pctWidth>0</wp14:pctWidth>
-                </wp14:sizeRelH>
-                <wp14:sizeRelV relativeFrom="margin">
-                  <wp14:pctHeight>0</wp14:pctHeight>
-                </wp14:sizeRelV>
-              </wp:anchor>
-            </w:drawing>
-          </mc:Choice>
-          <mc:Fallback>
-            <w:pict>
-              <v:shape w14:anchorId="0776DDE8" id="_x0000_s1031" type="#_x0000_t202" style="position:absolute;margin-left:181.15pt;margin-top:6.75pt;width:28.5pt;height:21pt;z-index:251667456;visibility:visible;mso-wrap-style:square;mso-width-percent:0;mso-height-percent:0;mso-wrap-distance-left:9pt;mso-wrap-distance-top:0;mso-wrap-distance-right:9pt;mso-wrap-distance-bottom:0;mso-position-horizontal:absolute;mso-position-horizontal-relative:text;mso-position-vertical:absolute;mso-position-vertical-relative:text;mso-width-percent:0;mso-height-percent:0;mso-width-relative:margin;mso-height-relative:margin;v-text-anchor:top" o:gfxdata="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" fillcolor="white [3201]" stroked="f" strokeweight=".5pt">
-                <v:textbox>
-                  <w:txbxContent>
-                    <w:p>
-                      <w:pPr>
-                        <w:rPr>
-                          <w:sz w:val="16"/>
-                          <w:szCs w:val="16"/>
-                        </w:rPr>
-                      </w:pPr>
-                      <w:r>
-                        <w:rPr>
-                          <w:sz w:val="16"/>
-                          <w:szCs w:val="16"/>
-                        </w:rPr>
-                        <w:t>1, 1</w:t>
-                      </w:r>
-                    </w:p>
-                  </w:txbxContent>
-                </v:textbox>
-              </v:shape>
-            </w:pict>
-          </mc:Fallback>
-        </mc:AlternateContent>
-      </w:r>
-    </w:p>
-    <w:p/>
-    <w:p/>
-    <w:p/>
-    <w:p/>
     <w:p/>
     <w:sectPr>
       <w:footerReference w:type="even" r:id="rId8"/>
@@ -2004,7 +573,7 @@
               <v:stroke joinstyle="miter"/>
               <v:path gradientshapeok="t" o:connecttype="rect"/>
             </v:shapetype>
-            <v:shape id="Zone de texte 2" o:spid="_x0000_s1032" type="#_x0000_t202" alt="SENSITIVITY : INTERNAL" style="position:absolute;margin-left:0;margin-top:0;width:96.95pt;height:25.55pt;z-index:251659264;visibility:visible;mso-wrap-style:none;mso-wrap-distance-left:0;mso-wrap-distance-top:0;mso-wrap-distance-right:0;mso-wrap-distance-bottom:0;mso-position-horizontal:left;mso-position-horizontal-relative:page;mso-position-vertical:bottom;mso-position-vertical-relative:page;v-text-anchor:bottom" o:gfxdata="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" filled="f" stroked="f">
+            <v:shape id="Zone de texte 2" o:spid="_x0000_s1026" type="#_x0000_t202" alt="SENSITIVITY : INTERNAL" style="position:absolute;margin-left:0;margin-top:0;width:96.95pt;height:25.55pt;z-index:251659264;visibility:visible;mso-wrap-style:none;mso-wrap-distance-left:0;mso-wrap-distance-top:0;mso-wrap-distance-right:0;mso-wrap-distance-bottom:0;mso-position-horizontal:left;mso-position-horizontal-relative:page;mso-position-vertical:bottom;mso-position-vertical-relative:page;v-text-anchor:bottom" o:gfxdata="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" filled="f" stroked="f">
               <v:textbox style="mso-fit-shape-to-text:t" inset="20pt,0,0,15pt">
                 <w:txbxContent>
                   <w:p>
@@ -2134,7 +703,7 @@
               <v:stroke joinstyle="miter"/>
               <v:path gradientshapeok="t" o:connecttype="rect"/>
             </v:shapetype>
-            <v:shape id="Zone de texte 3" o:spid="_x0000_s1033" type="#_x0000_t202" alt="SENSITIVITY : INTERNAL" style="position:absolute;margin-left:0;margin-top:0;width:96.95pt;height:25.55pt;z-index:251660288;visibility:visible;mso-wrap-style:none;mso-wrap-distance-left:0;mso-wrap-distance-top:0;mso-wrap-distance-right:0;mso-wrap-distance-bottom:0;mso-position-horizontal:left;mso-position-horizontal-relative:page;mso-position-vertical:bottom;mso-position-vertical-relative:page;v-text-anchor:bottom" o:gfxdata="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" filled="f" stroked="f">
+            <v:shape id="Zone de texte 3" o:spid="_x0000_s1027" type="#_x0000_t202" alt="SENSITIVITY : INTERNAL" style="position:absolute;margin-left:0;margin-top:0;width:96.95pt;height:25.55pt;z-index:251660288;visibility:visible;mso-wrap-style:none;mso-wrap-distance-left:0;mso-wrap-distance-top:0;mso-wrap-distance-right:0;mso-wrap-distance-bottom:0;mso-position-horizontal:left;mso-position-horizontal-relative:page;mso-position-vertical:bottom;mso-position-vertical-relative:page;v-text-anchor:bottom" o:gfxdata="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" filled="f" stroked="f">
               <v:textbox style="mso-fit-shape-to-text:t" inset="20pt,0,0,15pt">
                 <w:txbxContent>
                   <w:p>
@@ -2264,7 +833,7 @@
               <v:stroke joinstyle="miter"/>
               <v:path gradientshapeok="t" o:connecttype="rect"/>
             </v:shapetype>
-            <v:shape id="Zone de texte 1" o:spid="_x0000_s1034" type="#_x0000_t202" alt="SENSITIVITY : INTERNAL" style="position:absolute;margin-left:0;margin-top:0;width:96.95pt;height:25.55pt;z-index:251658240;visibility:visible;mso-wrap-style:none;mso-wrap-distance-left:0;mso-wrap-distance-top:0;mso-wrap-distance-right:0;mso-wrap-distance-bottom:0;mso-position-horizontal:left;mso-position-horizontal-relative:page;mso-position-vertical:bottom;mso-position-vertical-relative:page;v-text-anchor:bottom" o:gfxdata="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" filled="f" stroked="f">
+            <v:shape id="Zone de texte 1" o:spid="_x0000_s1028" type="#_x0000_t202" alt="SENSITIVITY : INTERNAL" style="position:absolute;margin-left:0;margin-top:0;width:96.95pt;height:25.55pt;z-index:251658240;visibility:visible;mso-wrap-style:none;mso-wrap-distance-left:0;mso-wrap-distance-top:0;mso-wrap-distance-right:0;mso-wrap-distance-bottom:0;mso-position-horizontal:left;mso-position-horizontal-relative:page;mso-position-vertical:bottom;mso-position-vertical-relative:page;v-text-anchor:bottom" o:gfxdata="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" filled="f" stroked="f">
               <v:textbox style="mso-fit-shape-to-text:t" inset="20pt,0,0,15pt">
                 <w:txbxContent>
                   <w:p>

</xml_diff>